<commit_message>
Tao lai file git
</commit_message>
<xml_diff>
--- a/Bai Thi/Bai2.docx
+++ b/Bai Thi/Bai2.docx
@@ -10,13 +10,23 @@
           <w:szCs w:val="40"/>
         </w:rPr>
       </w:pPr>
-      <w:r>
-        <w:rPr>
-          <w:rFonts w:ascii="Times New Roman" w:hAnsi="Times New Roman" w:cs="Times New Roman"/>
-          <w:sz w:val="40"/>
-          <w:szCs w:val="40"/>
-        </w:rPr>
-        <w:t>Đề 2:</w:t>
+      <w:proofErr w:type="spellStart"/>
+      <w:r>
+        <w:rPr>
+          <w:rFonts w:ascii="Times New Roman" w:hAnsi="Times New Roman" w:cs="Times New Roman"/>
+          <w:sz w:val="40"/>
+          <w:szCs w:val="40"/>
+        </w:rPr>
+        <w:t>Đề</w:t>
+      </w:r>
+      <w:proofErr w:type="spellEnd"/>
+      <w:r>
+        <w:rPr>
+          <w:rFonts w:ascii="Times New Roman" w:hAnsi="Times New Roman" w:cs="Times New Roman"/>
+          <w:sz w:val="40"/>
+          <w:szCs w:val="40"/>
+        </w:rPr>
+        <w:t xml:space="preserve"> 2:</w:t>
       </w:r>
       <w:r>
         <w:rPr>
@@ -25,31 +35,554 @@
           <w:szCs w:val="40"/>
         </w:rPr>
         <w:br/>
-        <w:t>Bài 1:</w:t>
-      </w:r>
-      <w:r>
-        <w:rPr>
-          <w:rFonts w:ascii="Times New Roman" w:hAnsi="Times New Roman" w:cs="Times New Roman"/>
-          <w:sz w:val="40"/>
-          <w:szCs w:val="40"/>
-        </w:rPr>
-        <w:t>Giả sử các phép toán và phương thức của lớp PhanSo đã được viết đủ và đúng. Bạn hãy cho biết</w:t>
-      </w:r>
-      <w:r>
-        <w:rPr>
-          <w:rFonts w:ascii="Times New Roman" w:hAnsi="Times New Roman" w:cs="Times New Roman"/>
-          <w:sz w:val="40"/>
-          <w:szCs w:val="40"/>
-        </w:rPr>
-        <w:t xml:space="preserve"> </w:t>
-      </w:r>
-      <w:r>
-        <w:rPr>
-          <w:rFonts w:ascii="Times New Roman" w:hAnsi="Times New Roman" w:cs="Times New Roman"/>
-          <w:sz w:val="40"/>
-          <w:szCs w:val="40"/>
-        </w:rPr>
-        <w:t>kết quả chạy của chương trình nói trên.</w:t>
+      </w:r>
+      <w:proofErr w:type="spellStart"/>
+      <w:r>
+        <w:rPr>
+          <w:rFonts w:ascii="Times New Roman" w:hAnsi="Times New Roman" w:cs="Times New Roman"/>
+          <w:sz w:val="40"/>
+          <w:szCs w:val="40"/>
+        </w:rPr>
+        <w:t>Bài</w:t>
+      </w:r>
+      <w:proofErr w:type="spellEnd"/>
+      <w:r>
+        <w:rPr>
+          <w:rFonts w:ascii="Times New Roman" w:hAnsi="Times New Roman" w:cs="Times New Roman"/>
+          <w:sz w:val="40"/>
+          <w:szCs w:val="40"/>
+        </w:rPr>
+        <w:t xml:space="preserve"> </w:t>
+      </w:r>
+      <w:proofErr w:type="gramStart"/>
+      <w:r>
+        <w:rPr>
+          <w:rFonts w:ascii="Times New Roman" w:hAnsi="Times New Roman" w:cs="Times New Roman"/>
+          <w:sz w:val="40"/>
+          <w:szCs w:val="40"/>
+        </w:rPr>
+        <w:t>1:</w:t>
+      </w:r>
+      <w:r>
+        <w:rPr>
+          <w:rFonts w:ascii="Times New Roman" w:hAnsi="Times New Roman" w:cs="Times New Roman"/>
+          <w:sz w:val="40"/>
+          <w:szCs w:val="40"/>
+        </w:rPr>
+        <w:t>Giả</w:t>
+      </w:r>
+      <w:proofErr w:type="gramEnd"/>
+      <w:r>
+        <w:rPr>
+          <w:rFonts w:ascii="Times New Roman" w:hAnsi="Times New Roman" w:cs="Times New Roman"/>
+          <w:sz w:val="40"/>
+          <w:szCs w:val="40"/>
+        </w:rPr>
+        <w:t xml:space="preserve"> </w:t>
+      </w:r>
+      <w:proofErr w:type="spellStart"/>
+      <w:r>
+        <w:rPr>
+          <w:rFonts w:ascii="Times New Roman" w:hAnsi="Times New Roman" w:cs="Times New Roman"/>
+          <w:sz w:val="40"/>
+          <w:szCs w:val="40"/>
+        </w:rPr>
+        <w:t>sử</w:t>
+      </w:r>
+      <w:proofErr w:type="spellEnd"/>
+      <w:r>
+        <w:rPr>
+          <w:rFonts w:ascii="Times New Roman" w:hAnsi="Times New Roman" w:cs="Times New Roman"/>
+          <w:sz w:val="40"/>
+          <w:szCs w:val="40"/>
+        </w:rPr>
+        <w:t xml:space="preserve"> </w:t>
+      </w:r>
+      <w:proofErr w:type="spellStart"/>
+      <w:r>
+        <w:rPr>
+          <w:rFonts w:ascii="Times New Roman" w:hAnsi="Times New Roman" w:cs="Times New Roman"/>
+          <w:sz w:val="40"/>
+          <w:szCs w:val="40"/>
+        </w:rPr>
+        <w:t>các</w:t>
+      </w:r>
+      <w:proofErr w:type="spellEnd"/>
+      <w:r>
+        <w:rPr>
+          <w:rFonts w:ascii="Times New Roman" w:hAnsi="Times New Roman" w:cs="Times New Roman"/>
+          <w:sz w:val="40"/>
+          <w:szCs w:val="40"/>
+        </w:rPr>
+        <w:t xml:space="preserve"> </w:t>
+      </w:r>
+      <w:proofErr w:type="spellStart"/>
+      <w:r>
+        <w:rPr>
+          <w:rFonts w:ascii="Times New Roman" w:hAnsi="Times New Roman" w:cs="Times New Roman"/>
+          <w:sz w:val="40"/>
+          <w:szCs w:val="40"/>
+        </w:rPr>
+        <w:t>phép</w:t>
+      </w:r>
+      <w:proofErr w:type="spellEnd"/>
+      <w:r>
+        <w:rPr>
+          <w:rFonts w:ascii="Times New Roman" w:hAnsi="Times New Roman" w:cs="Times New Roman"/>
+          <w:sz w:val="40"/>
+          <w:szCs w:val="40"/>
+        </w:rPr>
+        <w:t xml:space="preserve"> </w:t>
+      </w:r>
+      <w:proofErr w:type="spellStart"/>
+      <w:r>
+        <w:rPr>
+          <w:rFonts w:ascii="Times New Roman" w:hAnsi="Times New Roman" w:cs="Times New Roman"/>
+          <w:sz w:val="40"/>
+          <w:szCs w:val="40"/>
+        </w:rPr>
+        <w:t>toán</w:t>
+      </w:r>
+      <w:proofErr w:type="spellEnd"/>
+      <w:r>
+        <w:rPr>
+          <w:rFonts w:ascii="Times New Roman" w:hAnsi="Times New Roman" w:cs="Times New Roman"/>
+          <w:sz w:val="40"/>
+          <w:szCs w:val="40"/>
+        </w:rPr>
+        <w:t xml:space="preserve"> </w:t>
+      </w:r>
+      <w:proofErr w:type="spellStart"/>
+      <w:r>
+        <w:rPr>
+          <w:rFonts w:ascii="Times New Roman" w:hAnsi="Times New Roman" w:cs="Times New Roman"/>
+          <w:sz w:val="40"/>
+          <w:szCs w:val="40"/>
+        </w:rPr>
+        <w:t>và</w:t>
+      </w:r>
+      <w:proofErr w:type="spellEnd"/>
+      <w:r>
+        <w:rPr>
+          <w:rFonts w:ascii="Times New Roman" w:hAnsi="Times New Roman" w:cs="Times New Roman"/>
+          <w:sz w:val="40"/>
+          <w:szCs w:val="40"/>
+        </w:rPr>
+        <w:t xml:space="preserve"> </w:t>
+      </w:r>
+      <w:proofErr w:type="spellStart"/>
+      <w:r>
+        <w:rPr>
+          <w:rFonts w:ascii="Times New Roman" w:hAnsi="Times New Roman" w:cs="Times New Roman"/>
+          <w:sz w:val="40"/>
+          <w:szCs w:val="40"/>
+        </w:rPr>
+        <w:t>phương</w:t>
+      </w:r>
+      <w:proofErr w:type="spellEnd"/>
+      <w:r>
+        <w:rPr>
+          <w:rFonts w:ascii="Times New Roman" w:hAnsi="Times New Roman" w:cs="Times New Roman"/>
+          <w:sz w:val="40"/>
+          <w:szCs w:val="40"/>
+        </w:rPr>
+        <w:t xml:space="preserve"> </w:t>
+      </w:r>
+      <w:proofErr w:type="spellStart"/>
+      <w:r>
+        <w:rPr>
+          <w:rFonts w:ascii="Times New Roman" w:hAnsi="Times New Roman" w:cs="Times New Roman"/>
+          <w:sz w:val="40"/>
+          <w:szCs w:val="40"/>
+        </w:rPr>
+        <w:t>thức</w:t>
+      </w:r>
+      <w:proofErr w:type="spellEnd"/>
+      <w:r>
+        <w:rPr>
+          <w:rFonts w:ascii="Times New Roman" w:hAnsi="Times New Roman" w:cs="Times New Roman"/>
+          <w:sz w:val="40"/>
+          <w:szCs w:val="40"/>
+        </w:rPr>
+        <w:t xml:space="preserve"> </w:t>
+      </w:r>
+      <w:proofErr w:type="spellStart"/>
+      <w:r>
+        <w:rPr>
+          <w:rFonts w:ascii="Times New Roman" w:hAnsi="Times New Roman" w:cs="Times New Roman"/>
+          <w:sz w:val="40"/>
+          <w:szCs w:val="40"/>
+        </w:rPr>
+        <w:t>của</w:t>
+      </w:r>
+      <w:proofErr w:type="spellEnd"/>
+      <w:r>
+        <w:rPr>
+          <w:rFonts w:ascii="Times New Roman" w:hAnsi="Times New Roman" w:cs="Times New Roman"/>
+          <w:sz w:val="40"/>
+          <w:szCs w:val="40"/>
+        </w:rPr>
+        <w:t xml:space="preserve"> </w:t>
+      </w:r>
+      <w:proofErr w:type="spellStart"/>
+      <w:r>
+        <w:rPr>
+          <w:rFonts w:ascii="Times New Roman" w:hAnsi="Times New Roman" w:cs="Times New Roman"/>
+          <w:sz w:val="40"/>
+          <w:szCs w:val="40"/>
+        </w:rPr>
+        <w:t>lớp</w:t>
+      </w:r>
+      <w:proofErr w:type="spellEnd"/>
+      <w:r>
+        <w:rPr>
+          <w:rFonts w:ascii="Times New Roman" w:hAnsi="Times New Roman" w:cs="Times New Roman"/>
+          <w:sz w:val="40"/>
+          <w:szCs w:val="40"/>
+        </w:rPr>
+        <w:t xml:space="preserve"> </w:t>
+      </w:r>
+      <w:proofErr w:type="spellStart"/>
+      <w:r>
+        <w:rPr>
+          <w:rFonts w:ascii="Times New Roman" w:hAnsi="Times New Roman" w:cs="Times New Roman"/>
+          <w:sz w:val="40"/>
+          <w:szCs w:val="40"/>
+        </w:rPr>
+        <w:t>PhanSo</w:t>
+      </w:r>
+      <w:proofErr w:type="spellEnd"/>
+      <w:r>
+        <w:rPr>
+          <w:rFonts w:ascii="Times New Roman" w:hAnsi="Times New Roman" w:cs="Times New Roman"/>
+          <w:sz w:val="40"/>
+          <w:szCs w:val="40"/>
+        </w:rPr>
+        <w:t xml:space="preserve"> </w:t>
+      </w:r>
+      <w:proofErr w:type="spellStart"/>
+      <w:r>
+        <w:rPr>
+          <w:rFonts w:ascii="Times New Roman" w:hAnsi="Times New Roman" w:cs="Times New Roman"/>
+          <w:sz w:val="40"/>
+          <w:szCs w:val="40"/>
+        </w:rPr>
+        <w:t>đã</w:t>
+      </w:r>
+      <w:proofErr w:type="spellEnd"/>
+      <w:r>
+        <w:rPr>
+          <w:rFonts w:ascii="Times New Roman" w:hAnsi="Times New Roman" w:cs="Times New Roman"/>
+          <w:sz w:val="40"/>
+          <w:szCs w:val="40"/>
+        </w:rPr>
+        <w:t xml:space="preserve"> </w:t>
+      </w:r>
+      <w:proofErr w:type="spellStart"/>
+      <w:r>
+        <w:rPr>
+          <w:rFonts w:ascii="Times New Roman" w:hAnsi="Times New Roman" w:cs="Times New Roman"/>
+          <w:sz w:val="40"/>
+          <w:szCs w:val="40"/>
+        </w:rPr>
+        <w:t>được</w:t>
+      </w:r>
+      <w:proofErr w:type="spellEnd"/>
+      <w:r>
+        <w:rPr>
+          <w:rFonts w:ascii="Times New Roman" w:hAnsi="Times New Roman" w:cs="Times New Roman"/>
+          <w:sz w:val="40"/>
+          <w:szCs w:val="40"/>
+        </w:rPr>
+        <w:t xml:space="preserve"> </w:t>
+      </w:r>
+      <w:proofErr w:type="spellStart"/>
+      <w:r>
+        <w:rPr>
+          <w:rFonts w:ascii="Times New Roman" w:hAnsi="Times New Roman" w:cs="Times New Roman"/>
+          <w:sz w:val="40"/>
+          <w:szCs w:val="40"/>
+        </w:rPr>
+        <w:t>viết</w:t>
+      </w:r>
+      <w:proofErr w:type="spellEnd"/>
+      <w:r>
+        <w:rPr>
+          <w:rFonts w:ascii="Times New Roman" w:hAnsi="Times New Roman" w:cs="Times New Roman"/>
+          <w:sz w:val="40"/>
+          <w:szCs w:val="40"/>
+        </w:rPr>
+        <w:t xml:space="preserve"> </w:t>
+      </w:r>
+      <w:proofErr w:type="spellStart"/>
+      <w:r>
+        <w:rPr>
+          <w:rFonts w:ascii="Times New Roman" w:hAnsi="Times New Roman" w:cs="Times New Roman"/>
+          <w:sz w:val="40"/>
+          <w:szCs w:val="40"/>
+        </w:rPr>
+        <w:t>đủ</w:t>
+      </w:r>
+      <w:proofErr w:type="spellEnd"/>
+      <w:r>
+        <w:rPr>
+          <w:rFonts w:ascii="Times New Roman" w:hAnsi="Times New Roman" w:cs="Times New Roman"/>
+          <w:sz w:val="40"/>
+          <w:szCs w:val="40"/>
+        </w:rPr>
+        <w:t xml:space="preserve"> </w:t>
+      </w:r>
+      <w:proofErr w:type="spellStart"/>
+      <w:r>
+        <w:rPr>
+          <w:rFonts w:ascii="Times New Roman" w:hAnsi="Times New Roman" w:cs="Times New Roman"/>
+          <w:sz w:val="40"/>
+          <w:szCs w:val="40"/>
+        </w:rPr>
+        <w:t>và</w:t>
+      </w:r>
+      <w:proofErr w:type="spellEnd"/>
+      <w:r>
+        <w:rPr>
+          <w:rFonts w:ascii="Times New Roman" w:hAnsi="Times New Roman" w:cs="Times New Roman"/>
+          <w:sz w:val="40"/>
+          <w:szCs w:val="40"/>
+        </w:rPr>
+        <w:t xml:space="preserve"> </w:t>
+      </w:r>
+      <w:proofErr w:type="spellStart"/>
+      <w:r>
+        <w:rPr>
+          <w:rFonts w:ascii="Times New Roman" w:hAnsi="Times New Roman" w:cs="Times New Roman"/>
+          <w:sz w:val="40"/>
+          <w:szCs w:val="40"/>
+        </w:rPr>
+        <w:t>đúng</w:t>
+      </w:r>
+      <w:proofErr w:type="spellEnd"/>
+      <w:r>
+        <w:rPr>
+          <w:rFonts w:ascii="Times New Roman" w:hAnsi="Times New Roman" w:cs="Times New Roman"/>
+          <w:sz w:val="40"/>
+          <w:szCs w:val="40"/>
+        </w:rPr>
+        <w:t xml:space="preserve">. </w:t>
+      </w:r>
+      <w:proofErr w:type="spellStart"/>
+      <w:r>
+        <w:rPr>
+          <w:rFonts w:ascii="Times New Roman" w:hAnsi="Times New Roman" w:cs="Times New Roman"/>
+          <w:sz w:val="40"/>
+          <w:szCs w:val="40"/>
+        </w:rPr>
+        <w:t>Bạn</w:t>
+      </w:r>
+      <w:proofErr w:type="spellEnd"/>
+      <w:r>
+        <w:rPr>
+          <w:rFonts w:ascii="Times New Roman" w:hAnsi="Times New Roman" w:cs="Times New Roman"/>
+          <w:sz w:val="40"/>
+          <w:szCs w:val="40"/>
+        </w:rPr>
+        <w:t xml:space="preserve"> </w:t>
+      </w:r>
+      <w:proofErr w:type="spellStart"/>
+      <w:r>
+        <w:rPr>
+          <w:rFonts w:ascii="Times New Roman" w:hAnsi="Times New Roman" w:cs="Times New Roman"/>
+          <w:sz w:val="40"/>
+          <w:szCs w:val="40"/>
+        </w:rPr>
+        <w:t>hãy</w:t>
+      </w:r>
+      <w:proofErr w:type="spellEnd"/>
+      <w:r>
+        <w:rPr>
+          <w:rFonts w:ascii="Times New Roman" w:hAnsi="Times New Roman" w:cs="Times New Roman"/>
+          <w:sz w:val="40"/>
+          <w:szCs w:val="40"/>
+        </w:rPr>
+        <w:t xml:space="preserve"> </w:t>
+      </w:r>
+      <w:proofErr w:type="spellStart"/>
+      <w:r>
+        <w:rPr>
+          <w:rFonts w:ascii="Times New Roman" w:hAnsi="Times New Roman" w:cs="Times New Roman"/>
+          <w:sz w:val="40"/>
+          <w:szCs w:val="40"/>
+        </w:rPr>
+        <w:t>cho</w:t>
+      </w:r>
+      <w:proofErr w:type="spellEnd"/>
+      <w:r>
+        <w:rPr>
+          <w:rFonts w:ascii="Times New Roman" w:hAnsi="Times New Roman" w:cs="Times New Roman"/>
+          <w:sz w:val="40"/>
+          <w:szCs w:val="40"/>
+        </w:rPr>
+        <w:t xml:space="preserve"> </w:t>
+      </w:r>
+      <w:proofErr w:type="spellStart"/>
+      <w:r>
+        <w:rPr>
+          <w:rFonts w:ascii="Times New Roman" w:hAnsi="Times New Roman" w:cs="Times New Roman"/>
+          <w:sz w:val="40"/>
+          <w:szCs w:val="40"/>
+        </w:rPr>
+        <w:t>biết</w:t>
+      </w:r>
+      <w:proofErr w:type="spellEnd"/>
+      <w:r>
+        <w:rPr>
+          <w:rFonts w:ascii="Times New Roman" w:hAnsi="Times New Roman" w:cs="Times New Roman"/>
+          <w:sz w:val="40"/>
+          <w:szCs w:val="40"/>
+        </w:rPr>
+        <w:t xml:space="preserve"> </w:t>
+      </w:r>
+      <w:proofErr w:type="spellStart"/>
+      <w:r>
+        <w:rPr>
+          <w:rFonts w:ascii="Times New Roman" w:hAnsi="Times New Roman" w:cs="Times New Roman"/>
+          <w:sz w:val="40"/>
+          <w:szCs w:val="40"/>
+        </w:rPr>
+        <w:t>kết</w:t>
+      </w:r>
+      <w:proofErr w:type="spellEnd"/>
+      <w:r>
+        <w:rPr>
+          <w:rFonts w:ascii="Times New Roman" w:hAnsi="Times New Roman" w:cs="Times New Roman"/>
+          <w:sz w:val="40"/>
+          <w:szCs w:val="40"/>
+        </w:rPr>
+        <w:t xml:space="preserve"> </w:t>
+      </w:r>
+      <w:proofErr w:type="spellStart"/>
+      <w:r>
+        <w:rPr>
+          <w:rFonts w:ascii="Times New Roman" w:hAnsi="Times New Roman" w:cs="Times New Roman"/>
+          <w:sz w:val="40"/>
+          <w:szCs w:val="40"/>
+        </w:rPr>
+        <w:t>quả</w:t>
+      </w:r>
+      <w:proofErr w:type="spellEnd"/>
+      <w:r>
+        <w:rPr>
+          <w:rFonts w:ascii="Times New Roman" w:hAnsi="Times New Roman" w:cs="Times New Roman"/>
+          <w:sz w:val="40"/>
+          <w:szCs w:val="40"/>
+        </w:rPr>
+        <w:t xml:space="preserve"> </w:t>
+      </w:r>
+      <w:proofErr w:type="spellStart"/>
+      <w:r>
+        <w:rPr>
+          <w:rFonts w:ascii="Times New Roman" w:hAnsi="Times New Roman" w:cs="Times New Roman"/>
+          <w:sz w:val="40"/>
+          <w:szCs w:val="40"/>
+        </w:rPr>
+        <w:t>chạy</w:t>
+      </w:r>
+      <w:proofErr w:type="spellEnd"/>
+      <w:r>
+        <w:rPr>
+          <w:rFonts w:ascii="Times New Roman" w:hAnsi="Times New Roman" w:cs="Times New Roman"/>
+          <w:sz w:val="40"/>
+          <w:szCs w:val="40"/>
+        </w:rPr>
+        <w:t xml:space="preserve"> </w:t>
+      </w:r>
+      <w:proofErr w:type="spellStart"/>
+      <w:r>
+        <w:rPr>
+          <w:rFonts w:ascii="Times New Roman" w:hAnsi="Times New Roman" w:cs="Times New Roman"/>
+          <w:sz w:val="40"/>
+          <w:szCs w:val="40"/>
+        </w:rPr>
+        <w:t>của</w:t>
+      </w:r>
+      <w:proofErr w:type="spellEnd"/>
+      <w:r>
+        <w:rPr>
+          <w:rFonts w:ascii="Times New Roman" w:hAnsi="Times New Roman" w:cs="Times New Roman"/>
+          <w:sz w:val="40"/>
+          <w:szCs w:val="40"/>
+        </w:rPr>
+        <w:t xml:space="preserve"> </w:t>
+      </w:r>
+      <w:proofErr w:type="spellStart"/>
+      <w:r>
+        <w:rPr>
+          <w:rFonts w:ascii="Times New Roman" w:hAnsi="Times New Roman" w:cs="Times New Roman"/>
+          <w:sz w:val="40"/>
+          <w:szCs w:val="40"/>
+        </w:rPr>
+        <w:t>chương</w:t>
+      </w:r>
+      <w:proofErr w:type="spellEnd"/>
+      <w:r>
+        <w:rPr>
+          <w:rFonts w:ascii="Times New Roman" w:hAnsi="Times New Roman" w:cs="Times New Roman"/>
+          <w:sz w:val="40"/>
+          <w:szCs w:val="40"/>
+        </w:rPr>
+        <w:t xml:space="preserve"> </w:t>
+      </w:r>
+      <w:proofErr w:type="spellStart"/>
+      <w:r>
+        <w:rPr>
+          <w:rFonts w:ascii="Times New Roman" w:hAnsi="Times New Roman" w:cs="Times New Roman"/>
+          <w:sz w:val="40"/>
+          <w:szCs w:val="40"/>
+        </w:rPr>
+        <w:t>trình</w:t>
+      </w:r>
+      <w:proofErr w:type="spellEnd"/>
+      <w:r>
+        <w:rPr>
+          <w:rFonts w:ascii="Times New Roman" w:hAnsi="Times New Roman" w:cs="Times New Roman"/>
+          <w:sz w:val="40"/>
+          <w:szCs w:val="40"/>
+        </w:rPr>
+        <w:t xml:space="preserve"> </w:t>
+      </w:r>
+      <w:proofErr w:type="spellStart"/>
+      <w:r>
+        <w:rPr>
+          <w:rFonts w:ascii="Times New Roman" w:hAnsi="Times New Roman" w:cs="Times New Roman"/>
+          <w:sz w:val="40"/>
+          <w:szCs w:val="40"/>
+        </w:rPr>
+        <w:t>nói</w:t>
+      </w:r>
+      <w:proofErr w:type="spellEnd"/>
+      <w:r>
+        <w:rPr>
+          <w:rFonts w:ascii="Times New Roman" w:hAnsi="Times New Roman" w:cs="Times New Roman"/>
+          <w:sz w:val="40"/>
+          <w:szCs w:val="40"/>
+        </w:rPr>
+        <w:t xml:space="preserve"> </w:t>
+      </w:r>
+      <w:proofErr w:type="spellStart"/>
+      <w:r>
+        <w:rPr>
+          <w:rFonts w:ascii="Times New Roman" w:hAnsi="Times New Roman" w:cs="Times New Roman"/>
+          <w:sz w:val="40"/>
+          <w:szCs w:val="40"/>
+        </w:rPr>
+        <w:t>trên</w:t>
+      </w:r>
+      <w:proofErr w:type="spellEnd"/>
+      <w:r>
+        <w:rPr>
+          <w:rFonts w:ascii="Times New Roman" w:hAnsi="Times New Roman" w:cs="Times New Roman"/>
+          <w:sz w:val="40"/>
+          <w:szCs w:val="40"/>
+        </w:rPr>
+        <w:t>.</w:t>
       </w:r>
       <w:r>
         <w:rPr>
@@ -58,7 +591,78 @@
           <w:szCs w:val="40"/>
         </w:rPr>
         <w:br/>
-        <w:t xml:space="preserve">kết quả xuất ra: </w:t>
+      </w:r>
+      <w:proofErr w:type="spellStart"/>
+      <w:r>
+        <w:rPr>
+          <w:rFonts w:ascii="Times New Roman" w:hAnsi="Times New Roman" w:cs="Times New Roman"/>
+          <w:sz w:val="40"/>
+          <w:szCs w:val="40"/>
+        </w:rPr>
+        <w:t>kết</w:t>
+      </w:r>
+      <w:proofErr w:type="spellEnd"/>
+      <w:r>
+        <w:rPr>
+          <w:rFonts w:ascii="Times New Roman" w:hAnsi="Times New Roman" w:cs="Times New Roman"/>
+          <w:sz w:val="40"/>
+          <w:szCs w:val="40"/>
+        </w:rPr>
+        <w:t xml:space="preserve"> </w:t>
+      </w:r>
+      <w:proofErr w:type="spellStart"/>
+      <w:r>
+        <w:rPr>
+          <w:rFonts w:ascii="Times New Roman" w:hAnsi="Times New Roman" w:cs="Times New Roman"/>
+          <w:sz w:val="40"/>
+          <w:szCs w:val="40"/>
+        </w:rPr>
+        <w:t>quả</w:t>
+      </w:r>
+      <w:proofErr w:type="spellEnd"/>
+      <w:r>
+        <w:rPr>
+          <w:rFonts w:ascii="Times New Roman" w:hAnsi="Times New Roman" w:cs="Times New Roman"/>
+          <w:sz w:val="40"/>
+          <w:szCs w:val="40"/>
+        </w:rPr>
+        <w:t xml:space="preserve"> </w:t>
+      </w:r>
+      <w:proofErr w:type="spellStart"/>
+      <w:r>
+        <w:rPr>
+          <w:rFonts w:ascii="Times New Roman" w:hAnsi="Times New Roman" w:cs="Times New Roman"/>
+          <w:sz w:val="40"/>
+          <w:szCs w:val="40"/>
+        </w:rPr>
+        <w:t>xuất</w:t>
+      </w:r>
+      <w:proofErr w:type="spellEnd"/>
+      <w:r>
+        <w:rPr>
+          <w:rFonts w:ascii="Times New Roman" w:hAnsi="Times New Roman" w:cs="Times New Roman"/>
+          <w:sz w:val="40"/>
+          <w:szCs w:val="40"/>
+        </w:rPr>
+        <w:t xml:space="preserve"> </w:t>
+      </w:r>
+      <w:proofErr w:type="spellStart"/>
+      <w:r>
+        <w:rPr>
+          <w:rFonts w:ascii="Times New Roman" w:hAnsi="Times New Roman" w:cs="Times New Roman"/>
+          <w:sz w:val="40"/>
+          <w:szCs w:val="40"/>
+        </w:rPr>
+        <w:t>ra</w:t>
+      </w:r>
+      <w:proofErr w:type="spellEnd"/>
+      <w:r>
+        <w:rPr>
+          <w:rFonts w:ascii="Times New Roman" w:hAnsi="Times New Roman" w:cs="Times New Roman"/>
+          <w:sz w:val="40"/>
+          <w:szCs w:val="40"/>
+        </w:rPr>
+        <w:t xml:space="preserve">: </w:t>
       </w:r>
     </w:p>
     <w:p>
@@ -92,7 +696,25 @@
           <w:sz w:val="40"/>
           <w:szCs w:val="40"/>
         </w:rPr>
-        <w:t xml:space="preserve"> ++c : c = 28/3</w:t>
+        <w:t xml:space="preserve"> ++</w:t>
+      </w:r>
+      <w:proofErr w:type="gramStart"/>
+      <w:r>
+        <w:rPr>
+          <w:rFonts w:ascii="Times New Roman" w:hAnsi="Times New Roman" w:cs="Times New Roman"/>
+          <w:sz w:val="40"/>
+          <w:szCs w:val="40"/>
+        </w:rPr>
+        <w:t>c :</w:t>
+      </w:r>
+      <w:proofErr w:type="gramEnd"/>
+      <w:r>
+        <w:rPr>
+          <w:rFonts w:ascii="Times New Roman" w:hAnsi="Times New Roman" w:cs="Times New Roman"/>
+          <w:sz w:val="40"/>
+          <w:szCs w:val="40"/>
+        </w:rPr>
+        <w:t xml:space="preserve"> c = 28/3</w:t>
       </w:r>
     </w:p>
     <w:p>
@@ -156,6 +778,7 @@
       <w:r>
         <w:rPr>
           <w:rFonts w:ascii="Times New Roman" w:hAnsi="Times New Roman" w:cs="Times New Roman"/>
+          <w:noProof/>
           <w:sz w:val="40"/>
           <w:szCs w:val="40"/>
         </w:rPr>
@@ -228,6 +851,7 @@
           <w:szCs w:val="40"/>
         </w:rPr>
       </w:pPr>
+      <w:proofErr w:type="gramStart"/>
       <w:r>
         <w:rPr>
           <w:rFonts w:ascii="Times New Roman" w:hAnsi="Times New Roman" w:cs="Times New Roman"/>
@@ -236,30 +860,602 @@
         </w:rPr>
         <w:t>B)</w:t>
       </w:r>
-      <w:r>
-        <w:rPr>
-          <w:rFonts w:ascii="Times New Roman" w:hAnsi="Times New Roman" w:cs="Times New Roman"/>
-          <w:sz w:val="28"/>
-          <w:szCs w:val="28"/>
-        </w:rPr>
-        <w:t>Đọc kỹ từng dòng của mã nguồn (các dòng 24 – 37) để cho biết lớp PhanSo phải gồm tối thiểu</w:t>
-      </w:r>
-      <w:r>
-        <w:rPr>
-          <w:rFonts w:ascii="Times New Roman" w:hAnsi="Times New Roman" w:cs="Times New Roman"/>
-          <w:sz w:val="28"/>
-          <w:szCs w:val="28"/>
-        </w:rPr>
-        <w:t xml:space="preserve"> </w:t>
-      </w:r>
-      <w:r>
-        <w:rPr>
-          <w:rFonts w:ascii="Times New Roman" w:hAnsi="Times New Roman" w:cs="Times New Roman"/>
-          <w:sz w:val="28"/>
-          <w:szCs w:val="28"/>
-        </w:rPr>
-        <w:t xml:space="preserve">những phương thức và phép toán nào. Viết tập tin PhanSo. h định nghĩa các phương thức </w:t>
-      </w:r>
+      <w:proofErr w:type="spellStart"/>
+      <w:r>
+        <w:rPr>
+          <w:rFonts w:ascii="Times New Roman" w:hAnsi="Times New Roman" w:cs="Times New Roman"/>
+          <w:sz w:val="28"/>
+          <w:szCs w:val="28"/>
+        </w:rPr>
+        <w:t>Đọc</w:t>
+      </w:r>
+      <w:proofErr w:type="spellEnd"/>
+      <w:proofErr w:type="gramEnd"/>
+      <w:r>
+        <w:rPr>
+          <w:rFonts w:ascii="Times New Roman" w:hAnsi="Times New Roman" w:cs="Times New Roman"/>
+          <w:sz w:val="28"/>
+          <w:szCs w:val="28"/>
+        </w:rPr>
+        <w:t xml:space="preserve"> </w:t>
+      </w:r>
+      <w:proofErr w:type="spellStart"/>
+      <w:r>
+        <w:rPr>
+          <w:rFonts w:ascii="Times New Roman" w:hAnsi="Times New Roman" w:cs="Times New Roman"/>
+          <w:sz w:val="28"/>
+          <w:szCs w:val="28"/>
+        </w:rPr>
+        <w:t>kỹ</w:t>
+      </w:r>
+      <w:proofErr w:type="spellEnd"/>
+      <w:r>
+        <w:rPr>
+          <w:rFonts w:ascii="Times New Roman" w:hAnsi="Times New Roman" w:cs="Times New Roman"/>
+          <w:sz w:val="28"/>
+          <w:szCs w:val="28"/>
+        </w:rPr>
+        <w:t xml:space="preserve"> </w:t>
+      </w:r>
+      <w:proofErr w:type="spellStart"/>
+      <w:r>
+        <w:rPr>
+          <w:rFonts w:ascii="Times New Roman" w:hAnsi="Times New Roman" w:cs="Times New Roman"/>
+          <w:sz w:val="28"/>
+          <w:szCs w:val="28"/>
+        </w:rPr>
+        <w:t>từng</w:t>
+      </w:r>
+      <w:proofErr w:type="spellEnd"/>
+      <w:r>
+        <w:rPr>
+          <w:rFonts w:ascii="Times New Roman" w:hAnsi="Times New Roman" w:cs="Times New Roman"/>
+          <w:sz w:val="28"/>
+          <w:szCs w:val="28"/>
+        </w:rPr>
+        <w:t xml:space="preserve"> </w:t>
+      </w:r>
+      <w:proofErr w:type="spellStart"/>
+      <w:r>
+        <w:rPr>
+          <w:rFonts w:ascii="Times New Roman" w:hAnsi="Times New Roman" w:cs="Times New Roman"/>
+          <w:sz w:val="28"/>
+          <w:szCs w:val="28"/>
+        </w:rPr>
+        <w:t>dòng</w:t>
+      </w:r>
+      <w:proofErr w:type="spellEnd"/>
+      <w:r>
+        <w:rPr>
+          <w:rFonts w:ascii="Times New Roman" w:hAnsi="Times New Roman" w:cs="Times New Roman"/>
+          <w:sz w:val="28"/>
+          <w:szCs w:val="28"/>
+        </w:rPr>
+        <w:t xml:space="preserve"> </w:t>
+      </w:r>
+      <w:proofErr w:type="spellStart"/>
+      <w:r>
+        <w:rPr>
+          <w:rFonts w:ascii="Times New Roman" w:hAnsi="Times New Roman" w:cs="Times New Roman"/>
+          <w:sz w:val="28"/>
+          <w:szCs w:val="28"/>
+        </w:rPr>
+        <w:t>của</w:t>
+      </w:r>
+      <w:proofErr w:type="spellEnd"/>
+      <w:r>
+        <w:rPr>
+          <w:rFonts w:ascii="Times New Roman" w:hAnsi="Times New Roman" w:cs="Times New Roman"/>
+          <w:sz w:val="28"/>
+          <w:szCs w:val="28"/>
+        </w:rPr>
+        <w:t xml:space="preserve"> </w:t>
+      </w:r>
+      <w:proofErr w:type="spellStart"/>
+      <w:r>
+        <w:rPr>
+          <w:rFonts w:ascii="Times New Roman" w:hAnsi="Times New Roman" w:cs="Times New Roman"/>
+          <w:sz w:val="28"/>
+          <w:szCs w:val="28"/>
+        </w:rPr>
+        <w:t>mã</w:t>
+      </w:r>
+      <w:proofErr w:type="spellEnd"/>
+      <w:r>
+        <w:rPr>
+          <w:rFonts w:ascii="Times New Roman" w:hAnsi="Times New Roman" w:cs="Times New Roman"/>
+          <w:sz w:val="28"/>
+          <w:szCs w:val="28"/>
+        </w:rPr>
+        <w:t xml:space="preserve"> </w:t>
+      </w:r>
+      <w:proofErr w:type="spellStart"/>
+      <w:r>
+        <w:rPr>
+          <w:rFonts w:ascii="Times New Roman" w:hAnsi="Times New Roman" w:cs="Times New Roman"/>
+          <w:sz w:val="28"/>
+          <w:szCs w:val="28"/>
+        </w:rPr>
+        <w:t>nguồn</w:t>
+      </w:r>
+      <w:proofErr w:type="spellEnd"/>
+      <w:r>
+        <w:rPr>
+          <w:rFonts w:ascii="Times New Roman" w:hAnsi="Times New Roman" w:cs="Times New Roman"/>
+          <w:sz w:val="28"/>
+          <w:szCs w:val="28"/>
+        </w:rPr>
+        <w:t xml:space="preserve"> (</w:t>
+      </w:r>
+      <w:proofErr w:type="spellStart"/>
+      <w:r>
+        <w:rPr>
+          <w:rFonts w:ascii="Times New Roman" w:hAnsi="Times New Roman" w:cs="Times New Roman"/>
+          <w:sz w:val="28"/>
+          <w:szCs w:val="28"/>
+        </w:rPr>
+        <w:t>các</w:t>
+      </w:r>
+      <w:proofErr w:type="spellEnd"/>
+      <w:r>
+        <w:rPr>
+          <w:rFonts w:ascii="Times New Roman" w:hAnsi="Times New Roman" w:cs="Times New Roman"/>
+          <w:sz w:val="28"/>
+          <w:szCs w:val="28"/>
+        </w:rPr>
+        <w:t xml:space="preserve"> </w:t>
+      </w:r>
+      <w:proofErr w:type="spellStart"/>
+      <w:r>
+        <w:rPr>
+          <w:rFonts w:ascii="Times New Roman" w:hAnsi="Times New Roman" w:cs="Times New Roman"/>
+          <w:sz w:val="28"/>
+          <w:szCs w:val="28"/>
+        </w:rPr>
+        <w:t>dòng</w:t>
+      </w:r>
+      <w:proofErr w:type="spellEnd"/>
+      <w:r>
+        <w:rPr>
+          <w:rFonts w:ascii="Times New Roman" w:hAnsi="Times New Roman" w:cs="Times New Roman"/>
+          <w:sz w:val="28"/>
+          <w:szCs w:val="28"/>
+        </w:rPr>
+        <w:t xml:space="preserve"> 24 – 37) </w:t>
+      </w:r>
+      <w:proofErr w:type="spellStart"/>
+      <w:r>
+        <w:rPr>
+          <w:rFonts w:ascii="Times New Roman" w:hAnsi="Times New Roman" w:cs="Times New Roman"/>
+          <w:sz w:val="28"/>
+          <w:szCs w:val="28"/>
+        </w:rPr>
+        <w:t>để</w:t>
+      </w:r>
+      <w:proofErr w:type="spellEnd"/>
+      <w:r>
+        <w:rPr>
+          <w:rFonts w:ascii="Times New Roman" w:hAnsi="Times New Roman" w:cs="Times New Roman"/>
+          <w:sz w:val="28"/>
+          <w:szCs w:val="28"/>
+        </w:rPr>
+        <w:t xml:space="preserve"> </w:t>
+      </w:r>
+      <w:proofErr w:type="spellStart"/>
+      <w:r>
+        <w:rPr>
+          <w:rFonts w:ascii="Times New Roman" w:hAnsi="Times New Roman" w:cs="Times New Roman"/>
+          <w:sz w:val="28"/>
+          <w:szCs w:val="28"/>
+        </w:rPr>
+        <w:t>cho</w:t>
+      </w:r>
+      <w:proofErr w:type="spellEnd"/>
+      <w:r>
+        <w:rPr>
+          <w:rFonts w:ascii="Times New Roman" w:hAnsi="Times New Roman" w:cs="Times New Roman"/>
+          <w:sz w:val="28"/>
+          <w:szCs w:val="28"/>
+        </w:rPr>
+        <w:t xml:space="preserve"> </w:t>
+      </w:r>
+      <w:proofErr w:type="spellStart"/>
+      <w:r>
+        <w:rPr>
+          <w:rFonts w:ascii="Times New Roman" w:hAnsi="Times New Roman" w:cs="Times New Roman"/>
+          <w:sz w:val="28"/>
+          <w:szCs w:val="28"/>
+        </w:rPr>
+        <w:t>biết</w:t>
+      </w:r>
+      <w:proofErr w:type="spellEnd"/>
+      <w:r>
+        <w:rPr>
+          <w:rFonts w:ascii="Times New Roman" w:hAnsi="Times New Roman" w:cs="Times New Roman"/>
+          <w:sz w:val="28"/>
+          <w:szCs w:val="28"/>
+        </w:rPr>
+        <w:t xml:space="preserve"> </w:t>
+      </w:r>
+      <w:proofErr w:type="spellStart"/>
+      <w:r>
+        <w:rPr>
+          <w:rFonts w:ascii="Times New Roman" w:hAnsi="Times New Roman" w:cs="Times New Roman"/>
+          <w:sz w:val="28"/>
+          <w:szCs w:val="28"/>
+        </w:rPr>
+        <w:t>lớp</w:t>
+      </w:r>
+      <w:proofErr w:type="spellEnd"/>
+      <w:r>
+        <w:rPr>
+          <w:rFonts w:ascii="Times New Roman" w:hAnsi="Times New Roman" w:cs="Times New Roman"/>
+          <w:sz w:val="28"/>
+          <w:szCs w:val="28"/>
+        </w:rPr>
+        <w:t xml:space="preserve"> </w:t>
+      </w:r>
+      <w:proofErr w:type="spellStart"/>
+      <w:r>
+        <w:rPr>
+          <w:rFonts w:ascii="Times New Roman" w:hAnsi="Times New Roman" w:cs="Times New Roman"/>
+          <w:sz w:val="28"/>
+          <w:szCs w:val="28"/>
+        </w:rPr>
+        <w:t>PhanSo</w:t>
+      </w:r>
+      <w:proofErr w:type="spellEnd"/>
+      <w:r>
+        <w:rPr>
+          <w:rFonts w:ascii="Times New Roman" w:hAnsi="Times New Roman" w:cs="Times New Roman"/>
+          <w:sz w:val="28"/>
+          <w:szCs w:val="28"/>
+        </w:rPr>
+        <w:t xml:space="preserve"> </w:t>
+      </w:r>
+      <w:proofErr w:type="spellStart"/>
+      <w:r>
+        <w:rPr>
+          <w:rFonts w:ascii="Times New Roman" w:hAnsi="Times New Roman" w:cs="Times New Roman"/>
+          <w:sz w:val="28"/>
+          <w:szCs w:val="28"/>
+        </w:rPr>
+        <w:t>phải</w:t>
+      </w:r>
+      <w:proofErr w:type="spellEnd"/>
+      <w:r>
+        <w:rPr>
+          <w:rFonts w:ascii="Times New Roman" w:hAnsi="Times New Roman" w:cs="Times New Roman"/>
+          <w:sz w:val="28"/>
+          <w:szCs w:val="28"/>
+        </w:rPr>
+        <w:t xml:space="preserve"> </w:t>
+      </w:r>
+      <w:proofErr w:type="spellStart"/>
+      <w:r>
+        <w:rPr>
+          <w:rFonts w:ascii="Times New Roman" w:hAnsi="Times New Roman" w:cs="Times New Roman"/>
+          <w:sz w:val="28"/>
+          <w:szCs w:val="28"/>
+        </w:rPr>
+        <w:t>gồm</w:t>
+      </w:r>
+      <w:proofErr w:type="spellEnd"/>
+      <w:r>
+        <w:rPr>
+          <w:rFonts w:ascii="Times New Roman" w:hAnsi="Times New Roman" w:cs="Times New Roman"/>
+          <w:sz w:val="28"/>
+          <w:szCs w:val="28"/>
+        </w:rPr>
+        <w:t xml:space="preserve"> </w:t>
+      </w:r>
+      <w:proofErr w:type="spellStart"/>
+      <w:r>
+        <w:rPr>
+          <w:rFonts w:ascii="Times New Roman" w:hAnsi="Times New Roman" w:cs="Times New Roman"/>
+          <w:sz w:val="28"/>
+          <w:szCs w:val="28"/>
+        </w:rPr>
+        <w:t>tối</w:t>
+      </w:r>
+      <w:proofErr w:type="spellEnd"/>
+      <w:r>
+        <w:rPr>
+          <w:rFonts w:ascii="Times New Roman" w:hAnsi="Times New Roman" w:cs="Times New Roman"/>
+          <w:sz w:val="28"/>
+          <w:szCs w:val="28"/>
+        </w:rPr>
+        <w:t xml:space="preserve"> </w:t>
+      </w:r>
+      <w:proofErr w:type="spellStart"/>
+      <w:r>
+        <w:rPr>
+          <w:rFonts w:ascii="Times New Roman" w:hAnsi="Times New Roman" w:cs="Times New Roman"/>
+          <w:sz w:val="28"/>
+          <w:szCs w:val="28"/>
+        </w:rPr>
+        <w:t>thiểu</w:t>
+      </w:r>
+      <w:proofErr w:type="spellEnd"/>
+      <w:r>
+        <w:rPr>
+          <w:rFonts w:ascii="Times New Roman" w:hAnsi="Times New Roman" w:cs="Times New Roman"/>
+          <w:sz w:val="28"/>
+          <w:szCs w:val="28"/>
+        </w:rPr>
+        <w:t xml:space="preserve"> </w:t>
+      </w:r>
+      <w:proofErr w:type="spellStart"/>
+      <w:r>
+        <w:rPr>
+          <w:rFonts w:ascii="Times New Roman" w:hAnsi="Times New Roman" w:cs="Times New Roman"/>
+          <w:sz w:val="28"/>
+          <w:szCs w:val="28"/>
+        </w:rPr>
+        <w:t>những</w:t>
+      </w:r>
+      <w:proofErr w:type="spellEnd"/>
+      <w:r>
+        <w:rPr>
+          <w:rFonts w:ascii="Times New Roman" w:hAnsi="Times New Roman" w:cs="Times New Roman"/>
+          <w:sz w:val="28"/>
+          <w:szCs w:val="28"/>
+        </w:rPr>
+        <w:t xml:space="preserve"> </w:t>
+      </w:r>
+      <w:proofErr w:type="spellStart"/>
+      <w:r>
+        <w:rPr>
+          <w:rFonts w:ascii="Times New Roman" w:hAnsi="Times New Roman" w:cs="Times New Roman"/>
+          <w:sz w:val="28"/>
+          <w:szCs w:val="28"/>
+        </w:rPr>
+        <w:t>phương</w:t>
+      </w:r>
+      <w:proofErr w:type="spellEnd"/>
+      <w:r>
+        <w:rPr>
+          <w:rFonts w:ascii="Times New Roman" w:hAnsi="Times New Roman" w:cs="Times New Roman"/>
+          <w:sz w:val="28"/>
+          <w:szCs w:val="28"/>
+        </w:rPr>
+        <w:t xml:space="preserve"> </w:t>
+      </w:r>
+      <w:proofErr w:type="spellStart"/>
+      <w:r>
+        <w:rPr>
+          <w:rFonts w:ascii="Times New Roman" w:hAnsi="Times New Roman" w:cs="Times New Roman"/>
+          <w:sz w:val="28"/>
+          <w:szCs w:val="28"/>
+        </w:rPr>
+        <w:t>thức</w:t>
+      </w:r>
+      <w:proofErr w:type="spellEnd"/>
+      <w:r>
+        <w:rPr>
+          <w:rFonts w:ascii="Times New Roman" w:hAnsi="Times New Roman" w:cs="Times New Roman"/>
+          <w:sz w:val="28"/>
+          <w:szCs w:val="28"/>
+        </w:rPr>
+        <w:t xml:space="preserve"> </w:t>
+      </w:r>
+      <w:proofErr w:type="spellStart"/>
+      <w:r>
+        <w:rPr>
+          <w:rFonts w:ascii="Times New Roman" w:hAnsi="Times New Roman" w:cs="Times New Roman"/>
+          <w:sz w:val="28"/>
+          <w:szCs w:val="28"/>
+        </w:rPr>
+        <w:t>và</w:t>
+      </w:r>
+      <w:proofErr w:type="spellEnd"/>
+      <w:r>
+        <w:rPr>
+          <w:rFonts w:ascii="Times New Roman" w:hAnsi="Times New Roman" w:cs="Times New Roman"/>
+          <w:sz w:val="28"/>
+          <w:szCs w:val="28"/>
+        </w:rPr>
+        <w:t xml:space="preserve"> </w:t>
+      </w:r>
+      <w:proofErr w:type="spellStart"/>
+      <w:r>
+        <w:rPr>
+          <w:rFonts w:ascii="Times New Roman" w:hAnsi="Times New Roman" w:cs="Times New Roman"/>
+          <w:sz w:val="28"/>
+          <w:szCs w:val="28"/>
+        </w:rPr>
+        <w:t>phép</w:t>
+      </w:r>
+      <w:proofErr w:type="spellEnd"/>
+      <w:r>
+        <w:rPr>
+          <w:rFonts w:ascii="Times New Roman" w:hAnsi="Times New Roman" w:cs="Times New Roman"/>
+          <w:sz w:val="28"/>
+          <w:szCs w:val="28"/>
+        </w:rPr>
+        <w:t xml:space="preserve"> </w:t>
+      </w:r>
+      <w:proofErr w:type="spellStart"/>
+      <w:r>
+        <w:rPr>
+          <w:rFonts w:ascii="Times New Roman" w:hAnsi="Times New Roman" w:cs="Times New Roman"/>
+          <w:sz w:val="28"/>
+          <w:szCs w:val="28"/>
+        </w:rPr>
+        <w:t>toán</w:t>
+      </w:r>
+      <w:proofErr w:type="spellEnd"/>
+      <w:r>
+        <w:rPr>
+          <w:rFonts w:ascii="Times New Roman" w:hAnsi="Times New Roman" w:cs="Times New Roman"/>
+          <w:sz w:val="28"/>
+          <w:szCs w:val="28"/>
+        </w:rPr>
+        <w:t xml:space="preserve"> </w:t>
+      </w:r>
+      <w:proofErr w:type="spellStart"/>
+      <w:r>
+        <w:rPr>
+          <w:rFonts w:ascii="Times New Roman" w:hAnsi="Times New Roman" w:cs="Times New Roman"/>
+          <w:sz w:val="28"/>
+          <w:szCs w:val="28"/>
+        </w:rPr>
+        <w:t>nào</w:t>
+      </w:r>
+      <w:proofErr w:type="spellEnd"/>
+      <w:r>
+        <w:rPr>
+          <w:rFonts w:ascii="Times New Roman" w:hAnsi="Times New Roman" w:cs="Times New Roman"/>
+          <w:sz w:val="28"/>
+          <w:szCs w:val="28"/>
+        </w:rPr>
+        <w:t xml:space="preserve">. </w:t>
+      </w:r>
+      <w:proofErr w:type="spellStart"/>
+      <w:r>
+        <w:rPr>
+          <w:rFonts w:ascii="Times New Roman" w:hAnsi="Times New Roman" w:cs="Times New Roman"/>
+          <w:sz w:val="28"/>
+          <w:szCs w:val="28"/>
+        </w:rPr>
+        <w:t>Viết</w:t>
+      </w:r>
+      <w:proofErr w:type="spellEnd"/>
+      <w:r>
+        <w:rPr>
+          <w:rFonts w:ascii="Times New Roman" w:hAnsi="Times New Roman" w:cs="Times New Roman"/>
+          <w:sz w:val="28"/>
+          <w:szCs w:val="28"/>
+        </w:rPr>
+        <w:t xml:space="preserve"> </w:t>
+      </w:r>
+      <w:proofErr w:type="spellStart"/>
+      <w:r>
+        <w:rPr>
+          <w:rFonts w:ascii="Times New Roman" w:hAnsi="Times New Roman" w:cs="Times New Roman"/>
+          <w:sz w:val="28"/>
+          <w:szCs w:val="28"/>
+        </w:rPr>
+        <w:t>tập</w:t>
+      </w:r>
+      <w:proofErr w:type="spellEnd"/>
+      <w:r>
+        <w:rPr>
+          <w:rFonts w:ascii="Times New Roman" w:hAnsi="Times New Roman" w:cs="Times New Roman"/>
+          <w:sz w:val="28"/>
+          <w:szCs w:val="28"/>
+        </w:rPr>
+        <w:t xml:space="preserve"> tin </w:t>
+      </w:r>
+      <w:proofErr w:type="spellStart"/>
+      <w:r>
+        <w:rPr>
+          <w:rFonts w:ascii="Times New Roman" w:hAnsi="Times New Roman" w:cs="Times New Roman"/>
+          <w:sz w:val="28"/>
+          <w:szCs w:val="28"/>
+        </w:rPr>
+        <w:t>PhanSo</w:t>
+      </w:r>
+      <w:proofErr w:type="spellEnd"/>
+      <w:r>
+        <w:rPr>
+          <w:rFonts w:ascii="Times New Roman" w:hAnsi="Times New Roman" w:cs="Times New Roman"/>
+          <w:sz w:val="28"/>
+          <w:szCs w:val="28"/>
+        </w:rPr>
+        <w:t xml:space="preserve">. h </w:t>
+      </w:r>
+      <w:proofErr w:type="spellStart"/>
+      <w:r>
+        <w:rPr>
+          <w:rFonts w:ascii="Times New Roman" w:hAnsi="Times New Roman" w:cs="Times New Roman"/>
+          <w:sz w:val="28"/>
+          <w:szCs w:val="28"/>
+        </w:rPr>
+        <w:t>định</w:t>
+      </w:r>
+      <w:proofErr w:type="spellEnd"/>
+      <w:r>
+        <w:rPr>
+          <w:rFonts w:ascii="Times New Roman" w:hAnsi="Times New Roman" w:cs="Times New Roman"/>
+          <w:sz w:val="28"/>
+          <w:szCs w:val="28"/>
+        </w:rPr>
+        <w:t xml:space="preserve"> </w:t>
+      </w:r>
+      <w:proofErr w:type="spellStart"/>
+      <w:r>
+        <w:rPr>
+          <w:rFonts w:ascii="Times New Roman" w:hAnsi="Times New Roman" w:cs="Times New Roman"/>
+          <w:sz w:val="28"/>
+          <w:szCs w:val="28"/>
+        </w:rPr>
+        <w:t>nghĩa</w:t>
+      </w:r>
+      <w:proofErr w:type="spellEnd"/>
+      <w:r>
+        <w:rPr>
+          <w:rFonts w:ascii="Times New Roman" w:hAnsi="Times New Roman" w:cs="Times New Roman"/>
+          <w:sz w:val="28"/>
+          <w:szCs w:val="28"/>
+        </w:rPr>
+        <w:t xml:space="preserve"> </w:t>
+      </w:r>
+      <w:proofErr w:type="spellStart"/>
+      <w:r>
+        <w:rPr>
+          <w:rFonts w:ascii="Times New Roman" w:hAnsi="Times New Roman" w:cs="Times New Roman"/>
+          <w:sz w:val="28"/>
+          <w:szCs w:val="28"/>
+        </w:rPr>
+        <w:t>các</w:t>
+      </w:r>
+      <w:proofErr w:type="spellEnd"/>
+      <w:r>
+        <w:rPr>
+          <w:rFonts w:ascii="Times New Roman" w:hAnsi="Times New Roman" w:cs="Times New Roman"/>
+          <w:sz w:val="28"/>
+          <w:szCs w:val="28"/>
+        </w:rPr>
+        <w:t xml:space="preserve"> </w:t>
+      </w:r>
+      <w:proofErr w:type="spellStart"/>
+      <w:r>
+        <w:rPr>
+          <w:rFonts w:ascii="Times New Roman" w:hAnsi="Times New Roman" w:cs="Times New Roman"/>
+          <w:sz w:val="28"/>
+          <w:szCs w:val="28"/>
+        </w:rPr>
+        <w:t>phương</w:t>
+      </w:r>
+      <w:proofErr w:type="spellEnd"/>
+      <w:r>
+        <w:rPr>
+          <w:rFonts w:ascii="Times New Roman" w:hAnsi="Times New Roman" w:cs="Times New Roman"/>
+          <w:sz w:val="28"/>
+          <w:szCs w:val="28"/>
+        </w:rPr>
+        <w:t xml:space="preserve"> </w:t>
+      </w:r>
+      <w:proofErr w:type="spellStart"/>
+      <w:r>
+        <w:rPr>
+          <w:rFonts w:ascii="Times New Roman" w:hAnsi="Times New Roman" w:cs="Times New Roman"/>
+          <w:sz w:val="28"/>
+          <w:szCs w:val="28"/>
+        </w:rPr>
+        <w:t>thức</w:t>
+      </w:r>
+      <w:proofErr w:type="spellEnd"/>
+      <w:r>
+        <w:rPr>
+          <w:rFonts w:ascii="Times New Roman" w:hAnsi="Times New Roman" w:cs="Times New Roman"/>
+          <w:sz w:val="28"/>
+          <w:szCs w:val="28"/>
+        </w:rPr>
+        <w:t xml:space="preserve"> </w:t>
+      </w:r>
+      <w:proofErr w:type="spellStart"/>
       <w:r>
         <w:rPr>
           <w:rFonts w:ascii="Times New Roman" w:hAnsi="Times New Roman" w:cs="Times New Roman"/>
@@ -269,21 +1465,302 @@
         <w:lastRenderedPageBreak/>
         <w:t>cần</w:t>
       </w:r>
-      <w:r>
-        <w:rPr>
-          <w:rFonts w:ascii="Times New Roman" w:hAnsi="Times New Roman" w:cs="Times New Roman"/>
-          <w:sz w:val="28"/>
-          <w:szCs w:val="28"/>
-        </w:rPr>
-        <w:t xml:space="preserve"> </w:t>
-      </w:r>
-      <w:r>
-        <w:rPr>
-          <w:rFonts w:ascii="Times New Roman" w:hAnsi="Times New Roman" w:cs="Times New Roman"/>
-          <w:sz w:val="28"/>
-          <w:szCs w:val="28"/>
-        </w:rPr>
-        <w:t>thiết, như hướng dẫn trong bảng sau (chép lại mã nguồn và viết bổ sung đầy đủ):</w:t>
+      <w:proofErr w:type="spellEnd"/>
+      <w:r>
+        <w:rPr>
+          <w:rFonts w:ascii="Times New Roman" w:hAnsi="Times New Roman" w:cs="Times New Roman"/>
+          <w:sz w:val="28"/>
+          <w:szCs w:val="28"/>
+        </w:rPr>
+        <w:t xml:space="preserve"> </w:t>
+      </w:r>
+      <w:proofErr w:type="spellStart"/>
+      <w:r>
+        <w:rPr>
+          <w:rFonts w:ascii="Times New Roman" w:hAnsi="Times New Roman" w:cs="Times New Roman"/>
+          <w:sz w:val="28"/>
+          <w:szCs w:val="28"/>
+        </w:rPr>
+        <w:t>thiết</w:t>
+      </w:r>
+      <w:proofErr w:type="spellEnd"/>
+      <w:r>
+        <w:rPr>
+          <w:rFonts w:ascii="Times New Roman" w:hAnsi="Times New Roman" w:cs="Times New Roman"/>
+          <w:sz w:val="28"/>
+          <w:szCs w:val="28"/>
+        </w:rPr>
+        <w:t xml:space="preserve">, </w:t>
+      </w:r>
+      <w:proofErr w:type="spellStart"/>
+      <w:r>
+        <w:rPr>
+          <w:rFonts w:ascii="Times New Roman" w:hAnsi="Times New Roman" w:cs="Times New Roman"/>
+          <w:sz w:val="28"/>
+          <w:szCs w:val="28"/>
+        </w:rPr>
+        <w:t>như</w:t>
+      </w:r>
+      <w:proofErr w:type="spellEnd"/>
+      <w:r>
+        <w:rPr>
+          <w:rFonts w:ascii="Times New Roman" w:hAnsi="Times New Roman" w:cs="Times New Roman"/>
+          <w:sz w:val="28"/>
+          <w:szCs w:val="28"/>
+        </w:rPr>
+        <w:t xml:space="preserve"> </w:t>
+      </w:r>
+      <w:proofErr w:type="spellStart"/>
+      <w:r>
+        <w:rPr>
+          <w:rFonts w:ascii="Times New Roman" w:hAnsi="Times New Roman" w:cs="Times New Roman"/>
+          <w:sz w:val="28"/>
+          <w:szCs w:val="28"/>
+        </w:rPr>
+        <w:t>hướng</w:t>
+      </w:r>
+      <w:proofErr w:type="spellEnd"/>
+      <w:r>
+        <w:rPr>
+          <w:rFonts w:ascii="Times New Roman" w:hAnsi="Times New Roman" w:cs="Times New Roman"/>
+          <w:sz w:val="28"/>
+          <w:szCs w:val="28"/>
+        </w:rPr>
+        <w:t xml:space="preserve"> </w:t>
+      </w:r>
+      <w:proofErr w:type="spellStart"/>
+      <w:r>
+        <w:rPr>
+          <w:rFonts w:ascii="Times New Roman" w:hAnsi="Times New Roman" w:cs="Times New Roman"/>
+          <w:sz w:val="28"/>
+          <w:szCs w:val="28"/>
+        </w:rPr>
+        <w:t>dẫn</w:t>
+      </w:r>
+      <w:proofErr w:type="spellEnd"/>
+      <w:r>
+        <w:rPr>
+          <w:rFonts w:ascii="Times New Roman" w:hAnsi="Times New Roman" w:cs="Times New Roman"/>
+          <w:sz w:val="28"/>
+          <w:szCs w:val="28"/>
+        </w:rPr>
+        <w:t xml:space="preserve"> </w:t>
+      </w:r>
+      <w:proofErr w:type="spellStart"/>
+      <w:r>
+        <w:rPr>
+          <w:rFonts w:ascii="Times New Roman" w:hAnsi="Times New Roman" w:cs="Times New Roman"/>
+          <w:sz w:val="28"/>
+          <w:szCs w:val="28"/>
+        </w:rPr>
+        <w:t>trong</w:t>
+      </w:r>
+      <w:proofErr w:type="spellEnd"/>
+      <w:r>
+        <w:rPr>
+          <w:rFonts w:ascii="Times New Roman" w:hAnsi="Times New Roman" w:cs="Times New Roman"/>
+          <w:sz w:val="28"/>
+          <w:szCs w:val="28"/>
+        </w:rPr>
+        <w:t xml:space="preserve"> </w:t>
+      </w:r>
+      <w:proofErr w:type="spellStart"/>
+      <w:r>
+        <w:rPr>
+          <w:rFonts w:ascii="Times New Roman" w:hAnsi="Times New Roman" w:cs="Times New Roman"/>
+          <w:sz w:val="28"/>
+          <w:szCs w:val="28"/>
+        </w:rPr>
+        <w:t>bảng</w:t>
+      </w:r>
+      <w:proofErr w:type="spellEnd"/>
+      <w:r>
+        <w:rPr>
+          <w:rFonts w:ascii="Times New Roman" w:hAnsi="Times New Roman" w:cs="Times New Roman"/>
+          <w:sz w:val="28"/>
+          <w:szCs w:val="28"/>
+        </w:rPr>
+        <w:t xml:space="preserve"> </w:t>
+      </w:r>
+      <w:proofErr w:type="spellStart"/>
+      <w:r>
+        <w:rPr>
+          <w:rFonts w:ascii="Times New Roman" w:hAnsi="Times New Roman" w:cs="Times New Roman"/>
+          <w:sz w:val="28"/>
+          <w:szCs w:val="28"/>
+        </w:rPr>
+        <w:t>sau</w:t>
+      </w:r>
+      <w:proofErr w:type="spellEnd"/>
+      <w:r>
+        <w:rPr>
+          <w:rFonts w:ascii="Times New Roman" w:hAnsi="Times New Roman" w:cs="Times New Roman"/>
+          <w:sz w:val="28"/>
+          <w:szCs w:val="28"/>
+        </w:rPr>
+        <w:t xml:space="preserve"> (</w:t>
+      </w:r>
+      <w:proofErr w:type="spellStart"/>
+      <w:r>
+        <w:rPr>
+          <w:rFonts w:ascii="Times New Roman" w:hAnsi="Times New Roman" w:cs="Times New Roman"/>
+          <w:sz w:val="28"/>
+          <w:szCs w:val="28"/>
+        </w:rPr>
+        <w:t>chép</w:t>
+      </w:r>
+      <w:proofErr w:type="spellEnd"/>
+      <w:r>
+        <w:rPr>
+          <w:rFonts w:ascii="Times New Roman" w:hAnsi="Times New Roman" w:cs="Times New Roman"/>
+          <w:sz w:val="28"/>
+          <w:szCs w:val="28"/>
+        </w:rPr>
+        <w:t xml:space="preserve"> </w:t>
+      </w:r>
+      <w:proofErr w:type="spellStart"/>
+      <w:r>
+        <w:rPr>
+          <w:rFonts w:ascii="Times New Roman" w:hAnsi="Times New Roman" w:cs="Times New Roman"/>
+          <w:sz w:val="28"/>
+          <w:szCs w:val="28"/>
+        </w:rPr>
+        <w:t>lại</w:t>
+      </w:r>
+      <w:proofErr w:type="spellEnd"/>
+      <w:r>
+        <w:rPr>
+          <w:rFonts w:ascii="Times New Roman" w:hAnsi="Times New Roman" w:cs="Times New Roman"/>
+          <w:sz w:val="28"/>
+          <w:szCs w:val="28"/>
+        </w:rPr>
+        <w:t xml:space="preserve"> </w:t>
+      </w:r>
+      <w:proofErr w:type="spellStart"/>
+      <w:r>
+        <w:rPr>
+          <w:rFonts w:ascii="Times New Roman" w:hAnsi="Times New Roman" w:cs="Times New Roman"/>
+          <w:sz w:val="28"/>
+          <w:szCs w:val="28"/>
+        </w:rPr>
+        <w:t>mã</w:t>
+      </w:r>
+      <w:proofErr w:type="spellEnd"/>
+      <w:r>
+        <w:rPr>
+          <w:rFonts w:ascii="Times New Roman" w:hAnsi="Times New Roman" w:cs="Times New Roman"/>
+          <w:sz w:val="28"/>
+          <w:szCs w:val="28"/>
+        </w:rPr>
+        <w:t xml:space="preserve"> </w:t>
+      </w:r>
+      <w:proofErr w:type="spellStart"/>
+      <w:r>
+        <w:rPr>
+          <w:rFonts w:ascii="Times New Roman" w:hAnsi="Times New Roman" w:cs="Times New Roman"/>
+          <w:sz w:val="28"/>
+          <w:szCs w:val="28"/>
+        </w:rPr>
+        <w:t>nguồn</w:t>
+      </w:r>
+      <w:proofErr w:type="spellEnd"/>
+      <w:r>
+        <w:rPr>
+          <w:rFonts w:ascii="Times New Roman" w:hAnsi="Times New Roman" w:cs="Times New Roman"/>
+          <w:sz w:val="28"/>
+          <w:szCs w:val="28"/>
+        </w:rPr>
+        <w:t xml:space="preserve"> </w:t>
+      </w:r>
+      <w:proofErr w:type="spellStart"/>
+      <w:r>
+        <w:rPr>
+          <w:rFonts w:ascii="Times New Roman" w:hAnsi="Times New Roman" w:cs="Times New Roman"/>
+          <w:sz w:val="28"/>
+          <w:szCs w:val="28"/>
+        </w:rPr>
+        <w:t>và</w:t>
+      </w:r>
+      <w:proofErr w:type="spellEnd"/>
+      <w:r>
+        <w:rPr>
+          <w:rFonts w:ascii="Times New Roman" w:hAnsi="Times New Roman" w:cs="Times New Roman"/>
+          <w:sz w:val="28"/>
+          <w:szCs w:val="28"/>
+        </w:rPr>
+        <w:t xml:space="preserve"> </w:t>
+      </w:r>
+      <w:proofErr w:type="spellStart"/>
+      <w:r>
+        <w:rPr>
+          <w:rFonts w:ascii="Times New Roman" w:hAnsi="Times New Roman" w:cs="Times New Roman"/>
+          <w:sz w:val="28"/>
+          <w:szCs w:val="28"/>
+        </w:rPr>
+        <w:t>viết</w:t>
+      </w:r>
+      <w:proofErr w:type="spellEnd"/>
+      <w:r>
+        <w:rPr>
+          <w:rFonts w:ascii="Times New Roman" w:hAnsi="Times New Roman" w:cs="Times New Roman"/>
+          <w:sz w:val="28"/>
+          <w:szCs w:val="28"/>
+        </w:rPr>
+        <w:t xml:space="preserve"> </w:t>
+      </w:r>
+      <w:proofErr w:type="spellStart"/>
+      <w:r>
+        <w:rPr>
+          <w:rFonts w:ascii="Times New Roman" w:hAnsi="Times New Roman" w:cs="Times New Roman"/>
+          <w:sz w:val="28"/>
+          <w:szCs w:val="28"/>
+        </w:rPr>
+        <w:t>bổ</w:t>
+      </w:r>
+      <w:proofErr w:type="spellEnd"/>
+      <w:r>
+        <w:rPr>
+          <w:rFonts w:ascii="Times New Roman" w:hAnsi="Times New Roman" w:cs="Times New Roman"/>
+          <w:sz w:val="28"/>
+          <w:szCs w:val="28"/>
+        </w:rPr>
+        <w:t xml:space="preserve"> sung </w:t>
+      </w:r>
+      <w:proofErr w:type="spellStart"/>
+      <w:r>
+        <w:rPr>
+          <w:rFonts w:ascii="Times New Roman" w:hAnsi="Times New Roman" w:cs="Times New Roman"/>
+          <w:sz w:val="28"/>
+          <w:szCs w:val="28"/>
+        </w:rPr>
+        <w:t>đầy</w:t>
+      </w:r>
+      <w:proofErr w:type="spellEnd"/>
+      <w:r>
+        <w:rPr>
+          <w:rFonts w:ascii="Times New Roman" w:hAnsi="Times New Roman" w:cs="Times New Roman"/>
+          <w:sz w:val="28"/>
+          <w:szCs w:val="28"/>
+        </w:rPr>
+        <w:t xml:space="preserve"> </w:t>
+      </w:r>
+      <w:proofErr w:type="spellStart"/>
+      <w:r>
+        <w:rPr>
+          <w:rFonts w:ascii="Times New Roman" w:hAnsi="Times New Roman" w:cs="Times New Roman"/>
+          <w:sz w:val="28"/>
+          <w:szCs w:val="28"/>
+        </w:rPr>
+        <w:t>đủ</w:t>
+      </w:r>
+      <w:proofErr w:type="spellEnd"/>
+      <w:r>
+        <w:rPr>
+          <w:rFonts w:ascii="Times New Roman" w:hAnsi="Times New Roman" w:cs="Times New Roman"/>
+          <w:sz w:val="28"/>
+          <w:szCs w:val="28"/>
+        </w:rPr>
+        <w:t>):</w:t>
       </w:r>
       <w:r>
         <w:rPr>
@@ -345,23 +1822,277 @@
           <w:sz w:val="40"/>
           <w:szCs w:val="40"/>
         </w:rPr>
-        <w:t>c) Viết mã của 5 phương thức trong số các phương thức đã khai</w:t>
-      </w:r>
-      <w:r>
-        <w:rPr>
-          <w:rFonts w:ascii="Times New Roman" w:hAnsi="Times New Roman" w:cs="Times New Roman"/>
-          <w:sz w:val="40"/>
-          <w:szCs w:val="40"/>
-        </w:rPr>
-        <w:t xml:space="preserve"> </w:t>
-      </w:r>
-      <w:r>
-        <w:rPr>
-          <w:rFonts w:ascii="Times New Roman" w:hAnsi="Times New Roman" w:cs="Times New Roman"/>
-          <w:sz w:val="40"/>
-          <w:szCs w:val="40"/>
-        </w:rPr>
-        <w:t>báo ở câu trên.</w:t>
+        <w:t xml:space="preserve">c) </w:t>
+      </w:r>
+      <w:proofErr w:type="spellStart"/>
+      <w:r>
+        <w:rPr>
+          <w:rFonts w:ascii="Times New Roman" w:hAnsi="Times New Roman" w:cs="Times New Roman"/>
+          <w:sz w:val="40"/>
+          <w:szCs w:val="40"/>
+        </w:rPr>
+        <w:t>Viết</w:t>
+      </w:r>
+      <w:proofErr w:type="spellEnd"/>
+      <w:r>
+        <w:rPr>
+          <w:rFonts w:ascii="Times New Roman" w:hAnsi="Times New Roman" w:cs="Times New Roman"/>
+          <w:sz w:val="40"/>
+          <w:szCs w:val="40"/>
+        </w:rPr>
+        <w:t xml:space="preserve"> </w:t>
+      </w:r>
+      <w:proofErr w:type="spellStart"/>
+      <w:r>
+        <w:rPr>
+          <w:rFonts w:ascii="Times New Roman" w:hAnsi="Times New Roman" w:cs="Times New Roman"/>
+          <w:sz w:val="40"/>
+          <w:szCs w:val="40"/>
+        </w:rPr>
+        <w:t>mã</w:t>
+      </w:r>
+      <w:proofErr w:type="spellEnd"/>
+      <w:r>
+        <w:rPr>
+          <w:rFonts w:ascii="Times New Roman" w:hAnsi="Times New Roman" w:cs="Times New Roman"/>
+          <w:sz w:val="40"/>
+          <w:szCs w:val="40"/>
+        </w:rPr>
+        <w:t xml:space="preserve"> </w:t>
+      </w:r>
+      <w:proofErr w:type="spellStart"/>
+      <w:r>
+        <w:rPr>
+          <w:rFonts w:ascii="Times New Roman" w:hAnsi="Times New Roman" w:cs="Times New Roman"/>
+          <w:sz w:val="40"/>
+          <w:szCs w:val="40"/>
+        </w:rPr>
+        <w:t>của</w:t>
+      </w:r>
+      <w:proofErr w:type="spellEnd"/>
+      <w:r>
+        <w:rPr>
+          <w:rFonts w:ascii="Times New Roman" w:hAnsi="Times New Roman" w:cs="Times New Roman"/>
+          <w:sz w:val="40"/>
+          <w:szCs w:val="40"/>
+        </w:rPr>
+        <w:t xml:space="preserve"> 5 </w:t>
+      </w:r>
+      <w:proofErr w:type="spellStart"/>
+      <w:r>
+        <w:rPr>
+          <w:rFonts w:ascii="Times New Roman" w:hAnsi="Times New Roman" w:cs="Times New Roman"/>
+          <w:sz w:val="40"/>
+          <w:szCs w:val="40"/>
+        </w:rPr>
+        <w:t>phương</w:t>
+      </w:r>
+      <w:proofErr w:type="spellEnd"/>
+      <w:r>
+        <w:rPr>
+          <w:rFonts w:ascii="Times New Roman" w:hAnsi="Times New Roman" w:cs="Times New Roman"/>
+          <w:sz w:val="40"/>
+          <w:szCs w:val="40"/>
+        </w:rPr>
+        <w:t xml:space="preserve"> </w:t>
+      </w:r>
+      <w:proofErr w:type="spellStart"/>
+      <w:r>
+        <w:rPr>
+          <w:rFonts w:ascii="Times New Roman" w:hAnsi="Times New Roman" w:cs="Times New Roman"/>
+          <w:sz w:val="40"/>
+          <w:szCs w:val="40"/>
+        </w:rPr>
+        <w:t>thức</w:t>
+      </w:r>
+      <w:proofErr w:type="spellEnd"/>
+      <w:r>
+        <w:rPr>
+          <w:rFonts w:ascii="Times New Roman" w:hAnsi="Times New Roman" w:cs="Times New Roman"/>
+          <w:sz w:val="40"/>
+          <w:szCs w:val="40"/>
+        </w:rPr>
+        <w:t xml:space="preserve"> </w:t>
+      </w:r>
+      <w:proofErr w:type="spellStart"/>
+      <w:r>
+        <w:rPr>
+          <w:rFonts w:ascii="Times New Roman" w:hAnsi="Times New Roman" w:cs="Times New Roman"/>
+          <w:sz w:val="40"/>
+          <w:szCs w:val="40"/>
+        </w:rPr>
+        <w:t>trong</w:t>
+      </w:r>
+      <w:proofErr w:type="spellEnd"/>
+      <w:r>
+        <w:rPr>
+          <w:rFonts w:ascii="Times New Roman" w:hAnsi="Times New Roman" w:cs="Times New Roman"/>
+          <w:sz w:val="40"/>
+          <w:szCs w:val="40"/>
+        </w:rPr>
+        <w:t xml:space="preserve"> </w:t>
+      </w:r>
+      <w:proofErr w:type="spellStart"/>
+      <w:r>
+        <w:rPr>
+          <w:rFonts w:ascii="Times New Roman" w:hAnsi="Times New Roman" w:cs="Times New Roman"/>
+          <w:sz w:val="40"/>
+          <w:szCs w:val="40"/>
+        </w:rPr>
+        <w:t>số</w:t>
+      </w:r>
+      <w:proofErr w:type="spellEnd"/>
+      <w:r>
+        <w:rPr>
+          <w:rFonts w:ascii="Times New Roman" w:hAnsi="Times New Roman" w:cs="Times New Roman"/>
+          <w:sz w:val="40"/>
+          <w:szCs w:val="40"/>
+        </w:rPr>
+        <w:t xml:space="preserve"> </w:t>
+      </w:r>
+      <w:proofErr w:type="spellStart"/>
+      <w:r>
+        <w:rPr>
+          <w:rFonts w:ascii="Times New Roman" w:hAnsi="Times New Roman" w:cs="Times New Roman"/>
+          <w:sz w:val="40"/>
+          <w:szCs w:val="40"/>
+        </w:rPr>
+        <w:t>các</w:t>
+      </w:r>
+      <w:proofErr w:type="spellEnd"/>
+      <w:r>
+        <w:rPr>
+          <w:rFonts w:ascii="Times New Roman" w:hAnsi="Times New Roman" w:cs="Times New Roman"/>
+          <w:sz w:val="40"/>
+          <w:szCs w:val="40"/>
+        </w:rPr>
+        <w:t xml:space="preserve"> </w:t>
+      </w:r>
+      <w:proofErr w:type="spellStart"/>
+      <w:r>
+        <w:rPr>
+          <w:rFonts w:ascii="Times New Roman" w:hAnsi="Times New Roman" w:cs="Times New Roman"/>
+          <w:sz w:val="40"/>
+          <w:szCs w:val="40"/>
+        </w:rPr>
+        <w:t>phương</w:t>
+      </w:r>
+      <w:proofErr w:type="spellEnd"/>
+      <w:r>
+        <w:rPr>
+          <w:rFonts w:ascii="Times New Roman" w:hAnsi="Times New Roman" w:cs="Times New Roman"/>
+          <w:sz w:val="40"/>
+          <w:szCs w:val="40"/>
+        </w:rPr>
+        <w:t xml:space="preserve"> </w:t>
+      </w:r>
+      <w:proofErr w:type="spellStart"/>
+      <w:r>
+        <w:rPr>
+          <w:rFonts w:ascii="Times New Roman" w:hAnsi="Times New Roman" w:cs="Times New Roman"/>
+          <w:sz w:val="40"/>
+          <w:szCs w:val="40"/>
+        </w:rPr>
+        <w:t>thức</w:t>
+      </w:r>
+      <w:proofErr w:type="spellEnd"/>
+      <w:r>
+        <w:rPr>
+          <w:rFonts w:ascii="Times New Roman" w:hAnsi="Times New Roman" w:cs="Times New Roman"/>
+          <w:sz w:val="40"/>
+          <w:szCs w:val="40"/>
+        </w:rPr>
+        <w:t xml:space="preserve"> </w:t>
+      </w:r>
+      <w:proofErr w:type="spellStart"/>
+      <w:r>
+        <w:rPr>
+          <w:rFonts w:ascii="Times New Roman" w:hAnsi="Times New Roman" w:cs="Times New Roman"/>
+          <w:sz w:val="40"/>
+          <w:szCs w:val="40"/>
+        </w:rPr>
+        <w:t>đã</w:t>
+      </w:r>
+      <w:proofErr w:type="spellEnd"/>
+      <w:r>
+        <w:rPr>
+          <w:rFonts w:ascii="Times New Roman" w:hAnsi="Times New Roman" w:cs="Times New Roman"/>
+          <w:sz w:val="40"/>
+          <w:szCs w:val="40"/>
+        </w:rPr>
+        <w:t xml:space="preserve"> </w:t>
+      </w:r>
+      <w:proofErr w:type="spellStart"/>
+      <w:r>
+        <w:rPr>
+          <w:rFonts w:ascii="Times New Roman" w:hAnsi="Times New Roman" w:cs="Times New Roman"/>
+          <w:sz w:val="40"/>
+          <w:szCs w:val="40"/>
+        </w:rPr>
+        <w:t>khai</w:t>
+      </w:r>
+      <w:proofErr w:type="spellEnd"/>
+      <w:r>
+        <w:rPr>
+          <w:rFonts w:ascii="Times New Roman" w:hAnsi="Times New Roman" w:cs="Times New Roman"/>
+          <w:sz w:val="40"/>
+          <w:szCs w:val="40"/>
+        </w:rPr>
+        <w:t xml:space="preserve"> </w:t>
+      </w:r>
+      <w:proofErr w:type="spellStart"/>
+      <w:r>
+        <w:rPr>
+          <w:rFonts w:ascii="Times New Roman" w:hAnsi="Times New Roman" w:cs="Times New Roman"/>
+          <w:sz w:val="40"/>
+          <w:szCs w:val="40"/>
+        </w:rPr>
+        <w:t>báo</w:t>
+      </w:r>
+      <w:proofErr w:type="spellEnd"/>
+      <w:r>
+        <w:rPr>
+          <w:rFonts w:ascii="Times New Roman" w:hAnsi="Times New Roman" w:cs="Times New Roman"/>
+          <w:sz w:val="40"/>
+          <w:szCs w:val="40"/>
+        </w:rPr>
+        <w:t xml:space="preserve"> ở </w:t>
+      </w:r>
+      <w:proofErr w:type="spellStart"/>
+      <w:r>
+        <w:rPr>
+          <w:rFonts w:ascii="Times New Roman" w:hAnsi="Times New Roman" w:cs="Times New Roman"/>
+          <w:sz w:val="40"/>
+          <w:szCs w:val="40"/>
+        </w:rPr>
+        <w:t>câu</w:t>
+      </w:r>
+      <w:proofErr w:type="spellEnd"/>
+      <w:r>
+        <w:rPr>
+          <w:rFonts w:ascii="Times New Roman" w:hAnsi="Times New Roman" w:cs="Times New Roman"/>
+          <w:sz w:val="40"/>
+          <w:szCs w:val="40"/>
+        </w:rPr>
+        <w:t xml:space="preserve"> </w:t>
+      </w:r>
+      <w:proofErr w:type="spellStart"/>
+      <w:r>
+        <w:rPr>
+          <w:rFonts w:ascii="Times New Roman" w:hAnsi="Times New Roman" w:cs="Times New Roman"/>
+          <w:sz w:val="40"/>
+          <w:szCs w:val="40"/>
+        </w:rPr>
+        <w:t>trên</w:t>
+      </w:r>
+      <w:proofErr w:type="spellEnd"/>
+      <w:r>
+        <w:rPr>
+          <w:rFonts w:ascii="Times New Roman" w:hAnsi="Times New Roman" w:cs="Times New Roman"/>
+          <w:sz w:val="40"/>
+          <w:szCs w:val="40"/>
+        </w:rPr>
+        <w:t>.</w:t>
       </w:r>
       <w:r>
         <w:rPr>
@@ -374,6 +2105,7 @@
       <w:r>
         <w:rPr>
           <w:rFonts w:ascii="Times New Roman" w:hAnsi="Times New Roman" w:cs="Times New Roman"/>
+          <w:noProof/>
           <w:sz w:val="40"/>
           <w:szCs w:val="40"/>
         </w:rPr>
@@ -440,6 +2172,7 @@
           <w:szCs w:val="40"/>
         </w:rPr>
       </w:pPr>
+      <w:proofErr w:type="spellStart"/>
       <w:r>
         <w:rPr>
           <w:rFonts w:ascii="Times New Roman" w:hAnsi="Times New Roman" w:cs="Times New Roman"/>
@@ -447,7 +2180,681 @@
           <w:szCs w:val="40"/>
         </w:rPr>
         <w:lastRenderedPageBreak/>
-        <w:t>Bài 2</w:t>
+        <w:t>Bài</w:t>
+      </w:r>
+      <w:proofErr w:type="spellEnd"/>
+      <w:r>
+        <w:rPr>
+          <w:rFonts w:ascii="Times New Roman" w:hAnsi="Times New Roman" w:cs="Times New Roman"/>
+          <w:sz w:val="40"/>
+          <w:szCs w:val="40"/>
+        </w:rPr>
+        <w:t xml:space="preserve"> 2</w:t>
+      </w:r>
+      <w:r>
+        <w:rPr>
+          <w:rFonts w:ascii="Times New Roman" w:hAnsi="Times New Roman" w:cs="Times New Roman"/>
+          <w:sz w:val="40"/>
+          <w:szCs w:val="40"/>
+        </w:rPr>
+        <w:br/>
+      </w:r>
+      <w:r>
+        <w:rPr>
+          <w:rFonts w:ascii="Times New Roman" w:hAnsi="Times New Roman" w:cs="Times New Roman"/>
+          <w:sz w:val="40"/>
+          <w:szCs w:val="40"/>
+        </w:rPr>
+        <w:t xml:space="preserve">a) </w:t>
+      </w:r>
+      <w:proofErr w:type="spellStart"/>
+      <w:r>
+        <w:rPr>
+          <w:rFonts w:ascii="Times New Roman" w:hAnsi="Times New Roman" w:cs="Times New Roman"/>
+          <w:sz w:val="40"/>
+          <w:szCs w:val="40"/>
+        </w:rPr>
+        <w:t>Trình</w:t>
+      </w:r>
+      <w:proofErr w:type="spellEnd"/>
+      <w:r>
+        <w:rPr>
+          <w:rFonts w:ascii="Times New Roman" w:hAnsi="Times New Roman" w:cs="Times New Roman"/>
+          <w:sz w:val="40"/>
+          <w:szCs w:val="40"/>
+        </w:rPr>
+        <w:t xml:space="preserve"> </w:t>
+      </w:r>
+      <w:proofErr w:type="spellStart"/>
+      <w:r>
+        <w:rPr>
+          <w:rFonts w:ascii="Times New Roman" w:hAnsi="Times New Roman" w:cs="Times New Roman"/>
+          <w:sz w:val="40"/>
+          <w:szCs w:val="40"/>
+        </w:rPr>
+        <w:t>bày</w:t>
+      </w:r>
+      <w:proofErr w:type="spellEnd"/>
+      <w:r>
+        <w:rPr>
+          <w:rFonts w:ascii="Times New Roman" w:hAnsi="Times New Roman" w:cs="Times New Roman"/>
+          <w:sz w:val="40"/>
+          <w:szCs w:val="40"/>
+        </w:rPr>
+        <w:t xml:space="preserve"> </w:t>
+      </w:r>
+      <w:proofErr w:type="spellStart"/>
+      <w:r>
+        <w:rPr>
+          <w:rFonts w:ascii="Times New Roman" w:hAnsi="Times New Roman" w:cs="Times New Roman"/>
+          <w:sz w:val="40"/>
+          <w:szCs w:val="40"/>
+        </w:rPr>
+        <w:t>về</w:t>
+      </w:r>
+      <w:proofErr w:type="spellEnd"/>
+      <w:r>
+        <w:rPr>
+          <w:rFonts w:ascii="Times New Roman" w:hAnsi="Times New Roman" w:cs="Times New Roman"/>
+          <w:sz w:val="40"/>
+          <w:szCs w:val="40"/>
+        </w:rPr>
+        <w:t xml:space="preserve"> </w:t>
+      </w:r>
+      <w:proofErr w:type="spellStart"/>
+      <w:r>
+        <w:rPr>
+          <w:rFonts w:ascii="Times New Roman" w:hAnsi="Times New Roman" w:cs="Times New Roman"/>
+          <w:sz w:val="40"/>
+          <w:szCs w:val="40"/>
+        </w:rPr>
+        <w:t>khái</w:t>
+      </w:r>
+      <w:proofErr w:type="spellEnd"/>
+      <w:r>
+        <w:rPr>
+          <w:rFonts w:ascii="Times New Roman" w:hAnsi="Times New Roman" w:cs="Times New Roman"/>
+          <w:sz w:val="40"/>
+          <w:szCs w:val="40"/>
+        </w:rPr>
+        <w:t xml:space="preserve"> </w:t>
+      </w:r>
+      <w:proofErr w:type="spellStart"/>
+      <w:r>
+        <w:rPr>
+          <w:rFonts w:ascii="Times New Roman" w:hAnsi="Times New Roman" w:cs="Times New Roman"/>
+          <w:sz w:val="40"/>
+          <w:szCs w:val="40"/>
+        </w:rPr>
+        <w:t>niệm</w:t>
+      </w:r>
+      <w:proofErr w:type="spellEnd"/>
+      <w:r>
+        <w:rPr>
+          <w:rFonts w:ascii="Times New Roman" w:hAnsi="Times New Roman" w:cs="Times New Roman"/>
+          <w:sz w:val="40"/>
+          <w:szCs w:val="40"/>
+        </w:rPr>
+        <w:t xml:space="preserve"> </w:t>
+      </w:r>
+      <w:proofErr w:type="spellStart"/>
+      <w:r>
+        <w:rPr>
+          <w:rFonts w:ascii="Times New Roman" w:hAnsi="Times New Roman" w:cs="Times New Roman"/>
+          <w:sz w:val="40"/>
+          <w:szCs w:val="40"/>
+        </w:rPr>
+        <w:t>đa</w:t>
+      </w:r>
+      <w:proofErr w:type="spellEnd"/>
+      <w:r>
+        <w:rPr>
+          <w:rFonts w:ascii="Times New Roman" w:hAnsi="Times New Roman" w:cs="Times New Roman"/>
+          <w:sz w:val="40"/>
+          <w:szCs w:val="40"/>
+        </w:rPr>
+        <w:t xml:space="preserve"> </w:t>
+      </w:r>
+      <w:proofErr w:type="spellStart"/>
+      <w:r>
+        <w:rPr>
+          <w:rFonts w:ascii="Times New Roman" w:hAnsi="Times New Roman" w:cs="Times New Roman"/>
+          <w:sz w:val="40"/>
+          <w:szCs w:val="40"/>
+        </w:rPr>
+        <w:t>hình</w:t>
+      </w:r>
+      <w:proofErr w:type="spellEnd"/>
+      <w:r>
+        <w:rPr>
+          <w:rFonts w:ascii="Times New Roman" w:hAnsi="Times New Roman" w:cs="Times New Roman"/>
+          <w:sz w:val="40"/>
+          <w:szCs w:val="40"/>
+        </w:rPr>
+        <w:t xml:space="preserve"> (polymorphism – </w:t>
+      </w:r>
+      <w:proofErr w:type="spellStart"/>
+      <w:r>
+        <w:rPr>
+          <w:rFonts w:ascii="Times New Roman" w:hAnsi="Times New Roman" w:cs="Times New Roman"/>
+          <w:sz w:val="40"/>
+          <w:szCs w:val="40"/>
+        </w:rPr>
+        <w:t>đa</w:t>
+      </w:r>
+      <w:proofErr w:type="spellEnd"/>
+      <w:r>
+        <w:rPr>
+          <w:rFonts w:ascii="Times New Roman" w:hAnsi="Times New Roman" w:cs="Times New Roman"/>
+          <w:sz w:val="40"/>
+          <w:szCs w:val="40"/>
+        </w:rPr>
+        <w:t xml:space="preserve"> </w:t>
+      </w:r>
+      <w:proofErr w:type="spellStart"/>
+      <w:r>
+        <w:rPr>
+          <w:rFonts w:ascii="Times New Roman" w:hAnsi="Times New Roman" w:cs="Times New Roman"/>
+          <w:sz w:val="40"/>
+          <w:szCs w:val="40"/>
+        </w:rPr>
+        <w:t>xạ</w:t>
+      </w:r>
+      <w:proofErr w:type="spellEnd"/>
+      <w:r>
+        <w:rPr>
+          <w:rFonts w:ascii="Times New Roman" w:hAnsi="Times New Roman" w:cs="Times New Roman"/>
+          <w:sz w:val="40"/>
+          <w:szCs w:val="40"/>
+        </w:rPr>
+        <w:t xml:space="preserve">) </w:t>
+      </w:r>
+      <w:proofErr w:type="spellStart"/>
+      <w:r>
+        <w:rPr>
+          <w:rFonts w:ascii="Times New Roman" w:hAnsi="Times New Roman" w:cs="Times New Roman"/>
+          <w:sz w:val="40"/>
+          <w:szCs w:val="40"/>
+        </w:rPr>
+        <w:t>và</w:t>
+      </w:r>
+      <w:proofErr w:type="spellEnd"/>
+      <w:r>
+        <w:rPr>
+          <w:rFonts w:ascii="Times New Roman" w:hAnsi="Times New Roman" w:cs="Times New Roman"/>
+          <w:sz w:val="40"/>
+          <w:szCs w:val="40"/>
+        </w:rPr>
+        <w:t xml:space="preserve"> </w:t>
+      </w:r>
+      <w:proofErr w:type="spellStart"/>
+      <w:r>
+        <w:rPr>
+          <w:rFonts w:ascii="Times New Roman" w:hAnsi="Times New Roman" w:cs="Times New Roman"/>
+          <w:sz w:val="40"/>
+          <w:szCs w:val="40"/>
+        </w:rPr>
+        <w:t>cho</w:t>
+      </w:r>
+      <w:proofErr w:type="spellEnd"/>
+      <w:r>
+        <w:rPr>
+          <w:rFonts w:ascii="Times New Roman" w:hAnsi="Times New Roman" w:cs="Times New Roman"/>
+          <w:sz w:val="40"/>
+          <w:szCs w:val="40"/>
+        </w:rPr>
+        <w:t xml:space="preserve"> </w:t>
+      </w:r>
+      <w:proofErr w:type="spellStart"/>
+      <w:r>
+        <w:rPr>
+          <w:rFonts w:ascii="Times New Roman" w:hAnsi="Times New Roman" w:cs="Times New Roman"/>
+          <w:sz w:val="40"/>
+          <w:szCs w:val="40"/>
+        </w:rPr>
+        <w:t>biết</w:t>
+      </w:r>
+      <w:proofErr w:type="spellEnd"/>
+      <w:r>
+        <w:rPr>
+          <w:rFonts w:ascii="Times New Roman" w:hAnsi="Times New Roman" w:cs="Times New Roman"/>
+          <w:sz w:val="40"/>
+          <w:szCs w:val="40"/>
+        </w:rPr>
+        <w:t xml:space="preserve"> ý </w:t>
+      </w:r>
+      <w:proofErr w:type="spellStart"/>
+      <w:r>
+        <w:rPr>
+          <w:rFonts w:ascii="Times New Roman" w:hAnsi="Times New Roman" w:cs="Times New Roman"/>
+          <w:sz w:val="40"/>
+          <w:szCs w:val="40"/>
+        </w:rPr>
+        <w:t>nghĩa</w:t>
+      </w:r>
+      <w:proofErr w:type="spellEnd"/>
+      <w:r>
+        <w:rPr>
+          <w:rFonts w:ascii="Times New Roman" w:hAnsi="Times New Roman" w:cs="Times New Roman"/>
+          <w:sz w:val="40"/>
+          <w:szCs w:val="40"/>
+        </w:rPr>
+        <w:t xml:space="preserve">, </w:t>
+      </w:r>
+      <w:proofErr w:type="spellStart"/>
+      <w:r>
+        <w:rPr>
+          <w:rFonts w:ascii="Times New Roman" w:hAnsi="Times New Roman" w:cs="Times New Roman"/>
+          <w:sz w:val="40"/>
+          <w:szCs w:val="40"/>
+        </w:rPr>
+        <w:t>tầm</w:t>
+      </w:r>
+      <w:proofErr w:type="spellEnd"/>
+      <w:r>
+        <w:rPr>
+          <w:rFonts w:ascii="Times New Roman" w:hAnsi="Times New Roman" w:cs="Times New Roman"/>
+          <w:sz w:val="40"/>
+          <w:szCs w:val="40"/>
+        </w:rPr>
+        <w:t xml:space="preserve"> </w:t>
+      </w:r>
+      <w:proofErr w:type="spellStart"/>
+      <w:r>
+        <w:rPr>
+          <w:rFonts w:ascii="Times New Roman" w:hAnsi="Times New Roman" w:cs="Times New Roman"/>
+          <w:sz w:val="40"/>
+          <w:szCs w:val="40"/>
+        </w:rPr>
+        <w:t>quan</w:t>
+      </w:r>
+      <w:proofErr w:type="spellEnd"/>
+      <w:r>
+        <w:rPr>
+          <w:rFonts w:ascii="Times New Roman" w:hAnsi="Times New Roman" w:cs="Times New Roman"/>
+          <w:sz w:val="40"/>
+          <w:szCs w:val="40"/>
+        </w:rPr>
+        <w:t xml:space="preserve"> </w:t>
+      </w:r>
+      <w:proofErr w:type="spellStart"/>
+      <w:r>
+        <w:rPr>
+          <w:rFonts w:ascii="Times New Roman" w:hAnsi="Times New Roman" w:cs="Times New Roman"/>
+          <w:sz w:val="40"/>
+          <w:szCs w:val="40"/>
+        </w:rPr>
+        <w:t>trọng</w:t>
+      </w:r>
+      <w:proofErr w:type="spellEnd"/>
+      <w:r>
+        <w:rPr>
+          <w:rFonts w:ascii="Times New Roman" w:hAnsi="Times New Roman" w:cs="Times New Roman"/>
+          <w:sz w:val="40"/>
+          <w:szCs w:val="40"/>
+        </w:rPr>
+        <w:t xml:space="preserve"> </w:t>
+      </w:r>
+      <w:proofErr w:type="spellStart"/>
+      <w:r>
+        <w:rPr>
+          <w:rFonts w:ascii="Times New Roman" w:hAnsi="Times New Roman" w:cs="Times New Roman"/>
+          <w:sz w:val="40"/>
+          <w:szCs w:val="40"/>
+        </w:rPr>
+        <w:t>của</w:t>
+      </w:r>
+      <w:proofErr w:type="spellEnd"/>
+      <w:r>
+        <w:rPr>
+          <w:rFonts w:ascii="Times New Roman" w:hAnsi="Times New Roman" w:cs="Times New Roman"/>
+          <w:sz w:val="40"/>
+          <w:szCs w:val="40"/>
+          <w:lang w:val="vi-VN"/>
+        </w:rPr>
+        <w:t xml:space="preserve"> </w:t>
+      </w:r>
+      <w:proofErr w:type="spellStart"/>
+      <w:r>
+        <w:rPr>
+          <w:rFonts w:ascii="Times New Roman" w:hAnsi="Times New Roman" w:cs="Times New Roman"/>
+          <w:sz w:val="40"/>
+          <w:szCs w:val="40"/>
+        </w:rPr>
+        <w:t>tính</w:t>
+      </w:r>
+      <w:proofErr w:type="spellEnd"/>
+      <w:r>
+        <w:rPr>
+          <w:rFonts w:ascii="Times New Roman" w:hAnsi="Times New Roman" w:cs="Times New Roman"/>
+          <w:sz w:val="40"/>
+          <w:szCs w:val="40"/>
+        </w:rPr>
+        <w:t xml:space="preserve"> </w:t>
+      </w:r>
+      <w:proofErr w:type="spellStart"/>
+      <w:r>
+        <w:rPr>
+          <w:rFonts w:ascii="Times New Roman" w:hAnsi="Times New Roman" w:cs="Times New Roman"/>
+          <w:sz w:val="40"/>
+          <w:szCs w:val="40"/>
+        </w:rPr>
+        <w:t>chất</w:t>
+      </w:r>
+      <w:proofErr w:type="spellEnd"/>
+      <w:r>
+        <w:rPr>
+          <w:rFonts w:ascii="Times New Roman" w:hAnsi="Times New Roman" w:cs="Times New Roman"/>
+          <w:sz w:val="40"/>
+          <w:szCs w:val="40"/>
+        </w:rPr>
+        <w:t xml:space="preserve"> </w:t>
+      </w:r>
+      <w:proofErr w:type="spellStart"/>
+      <w:r>
+        <w:rPr>
+          <w:rFonts w:ascii="Times New Roman" w:hAnsi="Times New Roman" w:cs="Times New Roman"/>
+          <w:sz w:val="40"/>
+          <w:szCs w:val="40"/>
+        </w:rPr>
+        <w:t>này</w:t>
+      </w:r>
+      <w:proofErr w:type="spellEnd"/>
+      <w:r>
+        <w:rPr>
+          <w:rFonts w:ascii="Times New Roman" w:hAnsi="Times New Roman" w:cs="Times New Roman"/>
+          <w:sz w:val="40"/>
+          <w:szCs w:val="40"/>
+        </w:rPr>
+        <w:t xml:space="preserve"> </w:t>
+      </w:r>
+      <w:proofErr w:type="spellStart"/>
+      <w:r>
+        <w:rPr>
+          <w:rFonts w:ascii="Times New Roman" w:hAnsi="Times New Roman" w:cs="Times New Roman"/>
+          <w:sz w:val="40"/>
+          <w:szCs w:val="40"/>
+        </w:rPr>
+        <w:t>trong</w:t>
+      </w:r>
+      <w:proofErr w:type="spellEnd"/>
+      <w:r>
+        <w:rPr>
+          <w:rFonts w:ascii="Times New Roman" w:hAnsi="Times New Roman" w:cs="Times New Roman"/>
+          <w:sz w:val="40"/>
+          <w:szCs w:val="40"/>
+        </w:rPr>
+        <w:t xml:space="preserve"> </w:t>
+      </w:r>
+      <w:proofErr w:type="spellStart"/>
+      <w:r>
+        <w:rPr>
+          <w:rFonts w:ascii="Times New Roman" w:hAnsi="Times New Roman" w:cs="Times New Roman"/>
+          <w:sz w:val="40"/>
+          <w:szCs w:val="40"/>
+        </w:rPr>
+        <w:t>lập</w:t>
+      </w:r>
+      <w:proofErr w:type="spellEnd"/>
+      <w:r>
+        <w:rPr>
+          <w:rFonts w:ascii="Times New Roman" w:hAnsi="Times New Roman" w:cs="Times New Roman"/>
+          <w:sz w:val="40"/>
+          <w:szCs w:val="40"/>
+        </w:rPr>
+        <w:t xml:space="preserve"> </w:t>
+      </w:r>
+      <w:proofErr w:type="spellStart"/>
+      <w:r>
+        <w:rPr>
+          <w:rFonts w:ascii="Times New Roman" w:hAnsi="Times New Roman" w:cs="Times New Roman"/>
+          <w:sz w:val="40"/>
+          <w:szCs w:val="40"/>
+        </w:rPr>
+        <w:t>trình</w:t>
+      </w:r>
+      <w:proofErr w:type="spellEnd"/>
+      <w:r>
+        <w:rPr>
+          <w:rFonts w:ascii="Times New Roman" w:hAnsi="Times New Roman" w:cs="Times New Roman"/>
+          <w:sz w:val="40"/>
+          <w:szCs w:val="40"/>
+        </w:rPr>
+        <w:t xml:space="preserve"> </w:t>
+      </w:r>
+      <w:proofErr w:type="spellStart"/>
+      <w:r>
+        <w:rPr>
+          <w:rFonts w:ascii="Times New Roman" w:hAnsi="Times New Roman" w:cs="Times New Roman"/>
+          <w:sz w:val="40"/>
+          <w:szCs w:val="40"/>
+        </w:rPr>
+        <w:t>hướng</w:t>
+      </w:r>
+      <w:proofErr w:type="spellEnd"/>
+      <w:r>
+        <w:rPr>
+          <w:rFonts w:ascii="Times New Roman" w:hAnsi="Times New Roman" w:cs="Times New Roman"/>
+          <w:sz w:val="40"/>
+          <w:szCs w:val="40"/>
+        </w:rPr>
+        <w:t xml:space="preserve"> </w:t>
+      </w:r>
+      <w:proofErr w:type="spellStart"/>
+      <w:r>
+        <w:rPr>
+          <w:rFonts w:ascii="Times New Roman" w:hAnsi="Times New Roman" w:cs="Times New Roman"/>
+          <w:sz w:val="40"/>
+          <w:szCs w:val="40"/>
+        </w:rPr>
+        <w:t>đối</w:t>
+      </w:r>
+      <w:proofErr w:type="spellEnd"/>
+      <w:r>
+        <w:rPr>
+          <w:rFonts w:ascii="Times New Roman" w:hAnsi="Times New Roman" w:cs="Times New Roman"/>
+          <w:sz w:val="40"/>
+          <w:szCs w:val="40"/>
+        </w:rPr>
+        <w:t xml:space="preserve"> </w:t>
+      </w:r>
+      <w:proofErr w:type="spellStart"/>
+      <w:r>
+        <w:rPr>
+          <w:rFonts w:ascii="Times New Roman" w:hAnsi="Times New Roman" w:cs="Times New Roman"/>
+          <w:sz w:val="40"/>
+          <w:szCs w:val="40"/>
+        </w:rPr>
+        <w:t>tượng</w:t>
+      </w:r>
+      <w:proofErr w:type="spellEnd"/>
+      <w:r>
+        <w:rPr>
+          <w:rFonts w:ascii="Times New Roman" w:hAnsi="Times New Roman" w:cs="Times New Roman"/>
+          <w:sz w:val="40"/>
+          <w:szCs w:val="40"/>
+        </w:rPr>
+        <w:t xml:space="preserve">. </w:t>
+      </w:r>
+      <w:proofErr w:type="spellStart"/>
+      <w:r>
+        <w:rPr>
+          <w:rFonts w:ascii="Times New Roman" w:hAnsi="Times New Roman" w:cs="Times New Roman"/>
+          <w:sz w:val="40"/>
+          <w:szCs w:val="40"/>
+        </w:rPr>
+        <w:t>Viết</w:t>
+      </w:r>
+      <w:proofErr w:type="spellEnd"/>
+      <w:r>
+        <w:rPr>
+          <w:rFonts w:ascii="Times New Roman" w:hAnsi="Times New Roman" w:cs="Times New Roman"/>
+          <w:sz w:val="40"/>
+          <w:szCs w:val="40"/>
+        </w:rPr>
+        <w:t xml:space="preserve"> </w:t>
+      </w:r>
+      <w:proofErr w:type="spellStart"/>
+      <w:r>
+        <w:rPr>
+          <w:rFonts w:ascii="Times New Roman" w:hAnsi="Times New Roman" w:cs="Times New Roman"/>
+          <w:sz w:val="40"/>
+          <w:szCs w:val="40"/>
+        </w:rPr>
+        <w:t>đoạn</w:t>
+      </w:r>
+      <w:proofErr w:type="spellEnd"/>
+      <w:r>
+        <w:rPr>
+          <w:rFonts w:ascii="Times New Roman" w:hAnsi="Times New Roman" w:cs="Times New Roman"/>
+          <w:sz w:val="40"/>
+          <w:szCs w:val="40"/>
+        </w:rPr>
+        <w:t xml:space="preserve"> </w:t>
+      </w:r>
+      <w:proofErr w:type="spellStart"/>
+      <w:r>
+        <w:rPr>
+          <w:rFonts w:ascii="Times New Roman" w:hAnsi="Times New Roman" w:cs="Times New Roman"/>
+          <w:sz w:val="40"/>
+          <w:szCs w:val="40"/>
+        </w:rPr>
+        <w:t>mã</w:t>
+      </w:r>
+      <w:proofErr w:type="spellEnd"/>
+      <w:r>
+        <w:rPr>
+          <w:rFonts w:ascii="Times New Roman" w:hAnsi="Times New Roman" w:cs="Times New Roman"/>
+          <w:sz w:val="40"/>
+          <w:szCs w:val="40"/>
+        </w:rPr>
+        <w:t xml:space="preserve"> </w:t>
+      </w:r>
+      <w:proofErr w:type="spellStart"/>
+      <w:r>
+        <w:rPr>
+          <w:rFonts w:ascii="Times New Roman" w:hAnsi="Times New Roman" w:cs="Times New Roman"/>
+          <w:sz w:val="40"/>
+          <w:szCs w:val="40"/>
+        </w:rPr>
+        <w:t>nguồn</w:t>
+      </w:r>
+      <w:proofErr w:type="spellEnd"/>
+      <w:r>
+        <w:rPr>
+          <w:rFonts w:ascii="Times New Roman" w:hAnsi="Times New Roman" w:cs="Times New Roman"/>
+          <w:sz w:val="40"/>
+          <w:szCs w:val="40"/>
+        </w:rPr>
+        <w:t xml:space="preserve"> </w:t>
+      </w:r>
+      <w:proofErr w:type="spellStart"/>
+      <w:r>
+        <w:rPr>
+          <w:rFonts w:ascii="Times New Roman" w:hAnsi="Times New Roman" w:cs="Times New Roman"/>
+          <w:sz w:val="40"/>
+          <w:szCs w:val="40"/>
+        </w:rPr>
+        <w:t>để</w:t>
+      </w:r>
+      <w:proofErr w:type="spellEnd"/>
+      <w:r>
+        <w:rPr>
+          <w:rFonts w:ascii="Times New Roman" w:hAnsi="Times New Roman" w:cs="Times New Roman"/>
+          <w:sz w:val="40"/>
+          <w:szCs w:val="40"/>
+        </w:rPr>
+        <w:t xml:space="preserve"> </w:t>
+      </w:r>
+      <w:proofErr w:type="spellStart"/>
+      <w:r>
+        <w:rPr>
+          <w:rFonts w:ascii="Times New Roman" w:hAnsi="Times New Roman" w:cs="Times New Roman"/>
+          <w:sz w:val="40"/>
+          <w:szCs w:val="40"/>
+        </w:rPr>
+        <w:t>minh</w:t>
+      </w:r>
+      <w:proofErr w:type="spellEnd"/>
+      <w:r>
+        <w:rPr>
+          <w:rFonts w:ascii="Times New Roman" w:hAnsi="Times New Roman" w:cs="Times New Roman"/>
+          <w:sz w:val="40"/>
+          <w:szCs w:val="40"/>
+        </w:rPr>
+        <w:t xml:space="preserve"> </w:t>
+      </w:r>
+      <w:proofErr w:type="spellStart"/>
+      <w:r>
+        <w:rPr>
+          <w:rFonts w:ascii="Times New Roman" w:hAnsi="Times New Roman" w:cs="Times New Roman"/>
+          <w:sz w:val="40"/>
+          <w:szCs w:val="40"/>
+        </w:rPr>
+        <w:t>họa</w:t>
+      </w:r>
+      <w:proofErr w:type="spellEnd"/>
+      <w:r>
+        <w:rPr>
+          <w:rFonts w:ascii="Times New Roman" w:hAnsi="Times New Roman" w:cs="Times New Roman"/>
+          <w:sz w:val="40"/>
+          <w:szCs w:val="40"/>
+        </w:rPr>
+        <w:t xml:space="preserve"> </w:t>
+      </w:r>
+      <w:proofErr w:type="spellStart"/>
+      <w:r>
+        <w:rPr>
+          <w:rFonts w:ascii="Times New Roman" w:hAnsi="Times New Roman" w:cs="Times New Roman"/>
+          <w:sz w:val="40"/>
+          <w:szCs w:val="40"/>
+        </w:rPr>
+        <w:t>và</w:t>
+      </w:r>
+      <w:proofErr w:type="spellEnd"/>
+      <w:r>
+        <w:rPr>
+          <w:rFonts w:ascii="Times New Roman" w:hAnsi="Times New Roman" w:cs="Times New Roman"/>
+          <w:sz w:val="40"/>
+          <w:szCs w:val="40"/>
+        </w:rPr>
+        <w:t xml:space="preserve"> </w:t>
+      </w:r>
+      <w:proofErr w:type="spellStart"/>
+      <w:r>
+        <w:rPr>
+          <w:rFonts w:ascii="Times New Roman" w:hAnsi="Times New Roman" w:cs="Times New Roman"/>
+          <w:sz w:val="40"/>
+          <w:szCs w:val="40"/>
+        </w:rPr>
+        <w:t>diễn</w:t>
+      </w:r>
+      <w:proofErr w:type="spellEnd"/>
+      <w:r>
+        <w:rPr>
+          <w:rFonts w:ascii="Times New Roman" w:hAnsi="Times New Roman" w:cs="Times New Roman"/>
+          <w:sz w:val="40"/>
+          <w:szCs w:val="40"/>
+        </w:rPr>
+        <w:t xml:space="preserve"> </w:t>
+      </w:r>
+      <w:proofErr w:type="spellStart"/>
+      <w:r>
+        <w:rPr>
+          <w:rFonts w:ascii="Times New Roman" w:hAnsi="Times New Roman" w:cs="Times New Roman"/>
+          <w:sz w:val="40"/>
+          <w:szCs w:val="40"/>
+        </w:rPr>
+        <w:t>giải</w:t>
+      </w:r>
+      <w:proofErr w:type="spellEnd"/>
+      <w:r>
+        <w:rPr>
+          <w:rFonts w:ascii="Times New Roman" w:hAnsi="Times New Roman" w:cs="Times New Roman"/>
+          <w:sz w:val="40"/>
+          <w:szCs w:val="40"/>
+        </w:rPr>
+        <w:t>.</w:t>
       </w:r>
     </w:p>
     <w:p>
@@ -464,23 +2871,448 @@
           <w:sz w:val="40"/>
           <w:szCs w:val="40"/>
         </w:rPr>
-        <w:tab/>
-      </w:r>
-      <w:r>
-        <w:rPr>
-          <w:rFonts w:ascii="Times New Roman" w:hAnsi="Times New Roman" w:cs="Times New Roman"/>
-          <w:sz w:val="40"/>
-          <w:szCs w:val="40"/>
-        </w:rPr>
-        <w:tab/>
-      </w:r>
-      <w:r>
-        <w:rPr>
-          <w:rFonts w:ascii="Times New Roman" w:hAnsi="Times New Roman" w:cs="Times New Roman"/>
-          <w:sz w:val="40"/>
-          <w:szCs w:val="40"/>
-        </w:rPr>
-        <w:tab/>
+        <w:t xml:space="preserve">b) </w:t>
+      </w:r>
+      <w:proofErr w:type="spellStart"/>
+      <w:r>
+        <w:rPr>
+          <w:rFonts w:ascii="Times New Roman" w:hAnsi="Times New Roman" w:cs="Times New Roman"/>
+          <w:sz w:val="40"/>
+          <w:szCs w:val="40"/>
+        </w:rPr>
+        <w:t>Trình</w:t>
+      </w:r>
+      <w:proofErr w:type="spellEnd"/>
+      <w:r>
+        <w:rPr>
+          <w:rFonts w:ascii="Times New Roman" w:hAnsi="Times New Roman" w:cs="Times New Roman"/>
+          <w:sz w:val="40"/>
+          <w:szCs w:val="40"/>
+        </w:rPr>
+        <w:t xml:space="preserve"> </w:t>
+      </w:r>
+      <w:proofErr w:type="spellStart"/>
+      <w:r>
+        <w:rPr>
+          <w:rFonts w:ascii="Times New Roman" w:hAnsi="Times New Roman" w:cs="Times New Roman"/>
+          <w:sz w:val="40"/>
+          <w:szCs w:val="40"/>
+        </w:rPr>
+        <w:t>bày</w:t>
+      </w:r>
+      <w:proofErr w:type="spellEnd"/>
+      <w:r>
+        <w:rPr>
+          <w:rFonts w:ascii="Times New Roman" w:hAnsi="Times New Roman" w:cs="Times New Roman"/>
+          <w:sz w:val="40"/>
+          <w:szCs w:val="40"/>
+        </w:rPr>
+        <w:t xml:space="preserve"> </w:t>
+      </w:r>
+      <w:proofErr w:type="spellStart"/>
+      <w:r>
+        <w:rPr>
+          <w:rFonts w:ascii="Times New Roman" w:hAnsi="Times New Roman" w:cs="Times New Roman"/>
+          <w:sz w:val="40"/>
+          <w:szCs w:val="40"/>
+        </w:rPr>
+        <w:t>khái</w:t>
+      </w:r>
+      <w:proofErr w:type="spellEnd"/>
+      <w:r>
+        <w:rPr>
+          <w:rFonts w:ascii="Times New Roman" w:hAnsi="Times New Roman" w:cs="Times New Roman"/>
+          <w:sz w:val="40"/>
+          <w:szCs w:val="40"/>
+        </w:rPr>
+        <w:t xml:space="preserve"> </w:t>
+      </w:r>
+      <w:proofErr w:type="spellStart"/>
+      <w:r>
+        <w:rPr>
+          <w:rFonts w:ascii="Times New Roman" w:hAnsi="Times New Roman" w:cs="Times New Roman"/>
+          <w:sz w:val="40"/>
+          <w:szCs w:val="40"/>
+        </w:rPr>
+        <w:t>niệm</w:t>
+      </w:r>
+      <w:proofErr w:type="spellEnd"/>
+      <w:r>
+        <w:rPr>
+          <w:rFonts w:ascii="Times New Roman" w:hAnsi="Times New Roman" w:cs="Times New Roman"/>
+          <w:sz w:val="40"/>
+          <w:szCs w:val="40"/>
+        </w:rPr>
+        <w:t xml:space="preserve"> </w:t>
+      </w:r>
+      <w:proofErr w:type="spellStart"/>
+      <w:r>
+        <w:rPr>
+          <w:rFonts w:ascii="Times New Roman" w:hAnsi="Times New Roman" w:cs="Times New Roman"/>
+          <w:sz w:val="40"/>
+          <w:szCs w:val="40"/>
+        </w:rPr>
+        <w:t>của</w:t>
+      </w:r>
+      <w:proofErr w:type="spellEnd"/>
+      <w:r>
+        <w:rPr>
+          <w:rFonts w:ascii="Times New Roman" w:hAnsi="Times New Roman" w:cs="Times New Roman"/>
+          <w:sz w:val="40"/>
+          <w:szCs w:val="40"/>
+        </w:rPr>
+        <w:t xml:space="preserve"> </w:t>
+      </w:r>
+      <w:proofErr w:type="spellStart"/>
+      <w:r>
+        <w:rPr>
+          <w:rFonts w:ascii="Times New Roman" w:hAnsi="Times New Roman" w:cs="Times New Roman"/>
+          <w:sz w:val="40"/>
+          <w:szCs w:val="40"/>
+        </w:rPr>
+        <w:t>lớp</w:t>
+      </w:r>
+      <w:proofErr w:type="spellEnd"/>
+      <w:r>
+        <w:rPr>
+          <w:rFonts w:ascii="Times New Roman" w:hAnsi="Times New Roman" w:cs="Times New Roman"/>
+          <w:sz w:val="40"/>
+          <w:szCs w:val="40"/>
+        </w:rPr>
+        <w:t xml:space="preserve"> </w:t>
+      </w:r>
+      <w:proofErr w:type="spellStart"/>
+      <w:r>
+        <w:rPr>
+          <w:rFonts w:ascii="Times New Roman" w:hAnsi="Times New Roman" w:cs="Times New Roman"/>
+          <w:sz w:val="40"/>
+          <w:szCs w:val="40"/>
+        </w:rPr>
+        <w:t>trừu</w:t>
+      </w:r>
+      <w:proofErr w:type="spellEnd"/>
+      <w:r>
+        <w:rPr>
+          <w:rFonts w:ascii="Times New Roman" w:hAnsi="Times New Roman" w:cs="Times New Roman"/>
+          <w:sz w:val="40"/>
+          <w:szCs w:val="40"/>
+        </w:rPr>
+        <w:t xml:space="preserve"> </w:t>
+      </w:r>
+      <w:proofErr w:type="spellStart"/>
+      <w:r>
+        <w:rPr>
+          <w:rFonts w:ascii="Times New Roman" w:hAnsi="Times New Roman" w:cs="Times New Roman"/>
+          <w:sz w:val="40"/>
+          <w:szCs w:val="40"/>
+        </w:rPr>
+        <w:t>tượng</w:t>
+      </w:r>
+      <w:proofErr w:type="spellEnd"/>
+      <w:r>
+        <w:rPr>
+          <w:rFonts w:ascii="Times New Roman" w:hAnsi="Times New Roman" w:cs="Times New Roman"/>
+          <w:sz w:val="40"/>
+          <w:szCs w:val="40"/>
+        </w:rPr>
+        <w:t xml:space="preserve"> (abstract class). </w:t>
+      </w:r>
+      <w:proofErr w:type="spellStart"/>
+      <w:r>
+        <w:rPr>
+          <w:rFonts w:ascii="Times New Roman" w:hAnsi="Times New Roman" w:cs="Times New Roman"/>
+          <w:sz w:val="40"/>
+          <w:szCs w:val="40"/>
+        </w:rPr>
+        <w:t>Lớp</w:t>
+      </w:r>
+      <w:proofErr w:type="spellEnd"/>
+      <w:r>
+        <w:rPr>
+          <w:rFonts w:ascii="Times New Roman" w:hAnsi="Times New Roman" w:cs="Times New Roman"/>
+          <w:sz w:val="40"/>
+          <w:szCs w:val="40"/>
+        </w:rPr>
+        <w:t xml:space="preserve"> </w:t>
+      </w:r>
+      <w:proofErr w:type="spellStart"/>
+      <w:r>
+        <w:rPr>
+          <w:rFonts w:ascii="Times New Roman" w:hAnsi="Times New Roman" w:cs="Times New Roman"/>
+          <w:sz w:val="40"/>
+          <w:szCs w:val="40"/>
+        </w:rPr>
+        <w:t>trừu</w:t>
+      </w:r>
+      <w:proofErr w:type="spellEnd"/>
+      <w:r>
+        <w:rPr>
+          <w:rFonts w:ascii="Times New Roman" w:hAnsi="Times New Roman" w:cs="Times New Roman"/>
+          <w:sz w:val="40"/>
+          <w:szCs w:val="40"/>
+        </w:rPr>
+        <w:t xml:space="preserve"> </w:t>
+      </w:r>
+      <w:proofErr w:type="spellStart"/>
+      <w:r>
+        <w:rPr>
+          <w:rFonts w:ascii="Times New Roman" w:hAnsi="Times New Roman" w:cs="Times New Roman"/>
+          <w:sz w:val="40"/>
+          <w:szCs w:val="40"/>
+        </w:rPr>
+        <w:t>tượng</w:t>
+      </w:r>
+      <w:proofErr w:type="spellEnd"/>
+      <w:r>
+        <w:rPr>
+          <w:rFonts w:ascii="Times New Roman" w:hAnsi="Times New Roman" w:cs="Times New Roman"/>
+          <w:sz w:val="40"/>
+          <w:szCs w:val="40"/>
+        </w:rPr>
+        <w:t xml:space="preserve"> </w:t>
+      </w:r>
+      <w:proofErr w:type="spellStart"/>
+      <w:r>
+        <w:rPr>
+          <w:rFonts w:ascii="Times New Roman" w:hAnsi="Times New Roman" w:cs="Times New Roman"/>
+          <w:sz w:val="40"/>
+          <w:szCs w:val="40"/>
+        </w:rPr>
+        <w:t>được</w:t>
+      </w:r>
+      <w:proofErr w:type="spellEnd"/>
+      <w:r>
+        <w:rPr>
+          <w:rFonts w:ascii="Times New Roman" w:hAnsi="Times New Roman" w:cs="Times New Roman"/>
+          <w:sz w:val="40"/>
+          <w:szCs w:val="40"/>
+        </w:rPr>
+        <w:t xml:space="preserve"> </w:t>
+      </w:r>
+      <w:proofErr w:type="spellStart"/>
+      <w:r>
+        <w:rPr>
+          <w:rFonts w:ascii="Times New Roman" w:hAnsi="Times New Roman" w:cs="Times New Roman"/>
+          <w:sz w:val="40"/>
+          <w:szCs w:val="40"/>
+        </w:rPr>
+        <w:t>cài</w:t>
+      </w:r>
+      <w:proofErr w:type="spellEnd"/>
+      <w:r>
+        <w:rPr>
+          <w:rFonts w:ascii="Times New Roman" w:hAnsi="Times New Roman" w:cs="Times New Roman"/>
+          <w:sz w:val="40"/>
+          <w:szCs w:val="40"/>
+        </w:rPr>
+        <w:t xml:space="preserve"> </w:t>
+      </w:r>
+      <w:proofErr w:type="spellStart"/>
+      <w:r>
+        <w:rPr>
+          <w:rFonts w:ascii="Times New Roman" w:hAnsi="Times New Roman" w:cs="Times New Roman"/>
+          <w:sz w:val="40"/>
+          <w:szCs w:val="40"/>
+        </w:rPr>
+        <w:t>đặt</w:t>
+      </w:r>
+      <w:proofErr w:type="spellEnd"/>
+      <w:r>
+        <w:rPr>
+          <w:rFonts w:ascii="Times New Roman" w:hAnsi="Times New Roman" w:cs="Times New Roman"/>
+          <w:sz w:val="40"/>
+          <w:szCs w:val="40"/>
+        </w:rPr>
+        <w:t xml:space="preserve"> </w:t>
+      </w:r>
+      <w:proofErr w:type="spellStart"/>
+      <w:r>
+        <w:rPr>
+          <w:rFonts w:ascii="Times New Roman" w:hAnsi="Times New Roman" w:cs="Times New Roman"/>
+          <w:sz w:val="40"/>
+          <w:szCs w:val="40"/>
+        </w:rPr>
+        <w:t>trong</w:t>
+      </w:r>
+      <w:proofErr w:type="spellEnd"/>
+      <w:r>
+        <w:rPr>
+          <w:rFonts w:ascii="Times New Roman" w:hAnsi="Times New Roman" w:cs="Times New Roman"/>
+          <w:sz w:val="40"/>
+          <w:szCs w:val="40"/>
+        </w:rPr>
+        <w:t xml:space="preserve"> C++</w:t>
+      </w:r>
+      <w:r>
+        <w:rPr>
+          <w:rFonts w:ascii="Times New Roman" w:hAnsi="Times New Roman" w:cs="Times New Roman"/>
+          <w:sz w:val="40"/>
+          <w:szCs w:val="40"/>
+          <w:lang w:val="vi-VN"/>
+        </w:rPr>
+        <w:t xml:space="preserve"> </w:t>
+      </w:r>
+      <w:proofErr w:type="spellStart"/>
+      <w:r>
+        <w:rPr>
+          <w:rFonts w:ascii="Times New Roman" w:hAnsi="Times New Roman" w:cs="Times New Roman"/>
+          <w:sz w:val="40"/>
+          <w:szCs w:val="40"/>
+        </w:rPr>
+        <w:t>như</w:t>
+      </w:r>
+      <w:proofErr w:type="spellEnd"/>
+      <w:r>
+        <w:rPr>
+          <w:rFonts w:ascii="Times New Roman" w:hAnsi="Times New Roman" w:cs="Times New Roman"/>
+          <w:sz w:val="40"/>
+          <w:szCs w:val="40"/>
+        </w:rPr>
+        <w:t xml:space="preserve"> </w:t>
+      </w:r>
+      <w:proofErr w:type="spellStart"/>
+      <w:r>
+        <w:rPr>
+          <w:rFonts w:ascii="Times New Roman" w:hAnsi="Times New Roman" w:cs="Times New Roman"/>
+          <w:sz w:val="40"/>
+          <w:szCs w:val="40"/>
+        </w:rPr>
+        <w:t>thế</w:t>
+      </w:r>
+      <w:proofErr w:type="spellEnd"/>
+      <w:r>
+        <w:rPr>
+          <w:rFonts w:ascii="Times New Roman" w:hAnsi="Times New Roman" w:cs="Times New Roman"/>
+          <w:sz w:val="40"/>
+          <w:szCs w:val="40"/>
+        </w:rPr>
+        <w:t xml:space="preserve"> </w:t>
+      </w:r>
+      <w:proofErr w:type="spellStart"/>
+      <w:r>
+        <w:rPr>
+          <w:rFonts w:ascii="Times New Roman" w:hAnsi="Times New Roman" w:cs="Times New Roman"/>
+          <w:sz w:val="40"/>
+          <w:szCs w:val="40"/>
+        </w:rPr>
+        <w:t>nào</w:t>
+      </w:r>
+      <w:proofErr w:type="spellEnd"/>
+      <w:r>
+        <w:rPr>
+          <w:rFonts w:ascii="Times New Roman" w:hAnsi="Times New Roman" w:cs="Times New Roman"/>
+          <w:sz w:val="40"/>
+          <w:szCs w:val="40"/>
+        </w:rPr>
+        <w:t xml:space="preserve">? </w:t>
+      </w:r>
+      <w:proofErr w:type="spellStart"/>
+      <w:r>
+        <w:rPr>
+          <w:rFonts w:ascii="Times New Roman" w:hAnsi="Times New Roman" w:cs="Times New Roman"/>
+          <w:sz w:val="40"/>
+          <w:szCs w:val="40"/>
+        </w:rPr>
+        <w:t>Hãy</w:t>
+      </w:r>
+      <w:proofErr w:type="spellEnd"/>
+      <w:r>
+        <w:rPr>
+          <w:rFonts w:ascii="Times New Roman" w:hAnsi="Times New Roman" w:cs="Times New Roman"/>
+          <w:sz w:val="40"/>
+          <w:szCs w:val="40"/>
+        </w:rPr>
+        <w:t xml:space="preserve"> </w:t>
+      </w:r>
+      <w:proofErr w:type="spellStart"/>
+      <w:r>
+        <w:rPr>
+          <w:rFonts w:ascii="Times New Roman" w:hAnsi="Times New Roman" w:cs="Times New Roman"/>
+          <w:sz w:val="40"/>
+          <w:szCs w:val="40"/>
+        </w:rPr>
+        <w:t>viết</w:t>
+      </w:r>
+      <w:proofErr w:type="spellEnd"/>
+      <w:r>
+        <w:rPr>
+          <w:rFonts w:ascii="Times New Roman" w:hAnsi="Times New Roman" w:cs="Times New Roman"/>
+          <w:sz w:val="40"/>
+          <w:szCs w:val="40"/>
+        </w:rPr>
+        <w:t xml:space="preserve"> </w:t>
+      </w:r>
+      <w:proofErr w:type="spellStart"/>
+      <w:r>
+        <w:rPr>
+          <w:rFonts w:ascii="Times New Roman" w:hAnsi="Times New Roman" w:cs="Times New Roman"/>
+          <w:sz w:val="40"/>
+          <w:szCs w:val="40"/>
+        </w:rPr>
+        <w:t>mã</w:t>
+      </w:r>
+      <w:proofErr w:type="spellEnd"/>
+      <w:r>
+        <w:rPr>
+          <w:rFonts w:ascii="Times New Roman" w:hAnsi="Times New Roman" w:cs="Times New Roman"/>
+          <w:sz w:val="40"/>
+          <w:szCs w:val="40"/>
+        </w:rPr>
+        <w:t xml:space="preserve"> </w:t>
+      </w:r>
+      <w:proofErr w:type="spellStart"/>
+      <w:r>
+        <w:rPr>
+          <w:rFonts w:ascii="Times New Roman" w:hAnsi="Times New Roman" w:cs="Times New Roman"/>
+          <w:sz w:val="40"/>
+          <w:szCs w:val="40"/>
+        </w:rPr>
+        <w:t>nguồn</w:t>
+      </w:r>
+      <w:proofErr w:type="spellEnd"/>
+      <w:r>
+        <w:rPr>
+          <w:rFonts w:ascii="Times New Roman" w:hAnsi="Times New Roman" w:cs="Times New Roman"/>
+          <w:sz w:val="40"/>
+          <w:szCs w:val="40"/>
+        </w:rPr>
+        <w:t xml:space="preserve"> </w:t>
+      </w:r>
+      <w:proofErr w:type="spellStart"/>
+      <w:r>
+        <w:rPr>
+          <w:rFonts w:ascii="Times New Roman" w:hAnsi="Times New Roman" w:cs="Times New Roman"/>
+          <w:sz w:val="40"/>
+          <w:szCs w:val="40"/>
+        </w:rPr>
+        <w:t>minh</w:t>
+      </w:r>
+      <w:proofErr w:type="spellEnd"/>
+      <w:r>
+        <w:rPr>
+          <w:rFonts w:ascii="Times New Roman" w:hAnsi="Times New Roman" w:cs="Times New Roman"/>
+          <w:sz w:val="40"/>
+          <w:szCs w:val="40"/>
+        </w:rPr>
+        <w:t xml:space="preserve"> </w:t>
+      </w:r>
+      <w:proofErr w:type="spellStart"/>
+      <w:r>
+        <w:rPr>
+          <w:rFonts w:ascii="Times New Roman" w:hAnsi="Times New Roman" w:cs="Times New Roman"/>
+          <w:sz w:val="40"/>
+          <w:szCs w:val="40"/>
+        </w:rPr>
+        <w:t>họa</w:t>
+      </w:r>
+      <w:proofErr w:type="spellEnd"/>
+      <w:r>
+        <w:rPr>
+          <w:rFonts w:ascii="Times New Roman" w:hAnsi="Times New Roman" w:cs="Times New Roman"/>
+          <w:sz w:val="40"/>
+          <w:szCs w:val="40"/>
+        </w:rPr>
+        <w:t>.</w:t>
       </w:r>
     </w:p>
     <w:p>
@@ -489,6 +3321,7 @@
           <w:rFonts w:ascii="Times New Roman" w:hAnsi="Times New Roman" w:cs="Times New Roman"/>
           <w:sz w:val="40"/>
           <w:szCs w:val="40"/>
+          <w:lang w:val="vi-VN"/>
         </w:rPr>
       </w:pPr>
       <w:r>
@@ -497,7 +3330,927 @@
           <w:sz w:val="40"/>
           <w:szCs w:val="40"/>
         </w:rPr>
-        <w:br/>
+        <w:tab/>
+      </w:r>
+      <w:r>
+        <w:rPr>
+          <w:rFonts w:ascii="Times New Roman" w:hAnsi="Times New Roman" w:cs="Times New Roman"/>
+          <w:sz w:val="40"/>
+          <w:szCs w:val="40"/>
+        </w:rPr>
+        <w:tab/>
+      </w:r>
+      <w:r>
+        <w:rPr>
+          <w:rFonts w:ascii="Times New Roman" w:hAnsi="Times New Roman" w:cs="Times New Roman"/>
+          <w:sz w:val="40"/>
+          <w:szCs w:val="40"/>
+        </w:rPr>
+        <w:tab/>
+      </w:r>
+      <w:r>
+        <w:rPr>
+          <w:rFonts w:ascii="Times New Roman" w:hAnsi="Times New Roman" w:cs="Times New Roman"/>
+          <w:sz w:val="40"/>
+          <w:szCs w:val="40"/>
+        </w:rPr>
+        <w:tab/>
+      </w:r>
+      <w:r>
+        <w:rPr>
+          <w:rFonts w:ascii="Times New Roman" w:hAnsi="Times New Roman" w:cs="Times New Roman"/>
+          <w:sz w:val="40"/>
+          <w:szCs w:val="40"/>
+        </w:rPr>
+        <w:tab/>
+      </w:r>
+      <w:r>
+        <w:rPr>
+          <w:rFonts w:ascii="Times New Roman" w:hAnsi="Times New Roman" w:cs="Times New Roman"/>
+          <w:sz w:val="40"/>
+          <w:szCs w:val="40"/>
+        </w:rPr>
+        <w:tab/>
+      </w:r>
+      <w:r>
+        <w:rPr>
+          <w:rFonts w:ascii="Times New Roman" w:hAnsi="Times New Roman" w:cs="Times New Roman"/>
+          <w:sz w:val="40"/>
+          <w:szCs w:val="40"/>
+        </w:rPr>
+        <w:tab/>
+      </w:r>
+      <w:r>
+        <w:rPr>
+          <w:rFonts w:ascii="Times New Roman" w:hAnsi="Times New Roman" w:cs="Times New Roman"/>
+          <w:sz w:val="40"/>
+          <w:szCs w:val="40"/>
+          <w:lang w:val="vi-VN"/>
+        </w:rPr>
+        <w:t>Bài làm</w:t>
+      </w:r>
+    </w:p>
+    <w:p>
+      <w:pPr>
+        <w:rPr>
+          <w:rFonts w:ascii="Times New Roman" w:hAnsi="Times New Roman" w:cs="Times New Roman"/>
+          <w:sz w:val="40"/>
+          <w:szCs w:val="40"/>
+          <w:lang w:val="vi-VN"/>
+        </w:rPr>
+      </w:pPr>
+      <w:r>
+        <w:rPr>
+          <w:rFonts w:ascii="Times New Roman" w:hAnsi="Times New Roman" w:cs="Times New Roman"/>
+          <w:sz w:val="40"/>
+          <w:szCs w:val="40"/>
+          <w:lang w:val="vi-VN"/>
+        </w:rPr>
+        <w:t>a)</w:t>
+      </w:r>
+    </w:p>
+    <w:p>
+      <w:pPr>
+        <w:rPr>
+          <w:rFonts w:ascii="Times New Roman" w:hAnsi="Times New Roman" w:cs="Times New Roman"/>
+          <w:sz w:val="40"/>
+          <w:szCs w:val="40"/>
+        </w:rPr>
+      </w:pPr>
+      <w:proofErr w:type="spellStart"/>
+      <w:r>
+        <w:rPr>
+          <w:rFonts w:ascii="Times New Roman" w:hAnsi="Times New Roman" w:cs="Times New Roman"/>
+          <w:b/>
+          <w:bCs/>
+          <w:color w:val="333333"/>
+          <w:sz w:val="40"/>
+          <w:szCs w:val="40"/>
+          <w:shd w:val="clear" w:color="auto" w:fill="FFFFFF"/>
+        </w:rPr>
+        <w:t>Đa</w:t>
+      </w:r>
+      <w:proofErr w:type="spellEnd"/>
+      <w:r>
+        <w:rPr>
+          <w:rFonts w:ascii="Times New Roman" w:hAnsi="Times New Roman" w:cs="Times New Roman"/>
+          <w:b/>
+          <w:bCs/>
+          <w:color w:val="333333"/>
+          <w:sz w:val="40"/>
+          <w:szCs w:val="40"/>
+          <w:shd w:val="clear" w:color="auto" w:fill="FFFFFF"/>
+        </w:rPr>
+        <w:t xml:space="preserve"> </w:t>
+      </w:r>
+      <w:proofErr w:type="spellStart"/>
+      <w:r>
+        <w:rPr>
+          <w:rFonts w:ascii="Times New Roman" w:hAnsi="Times New Roman" w:cs="Times New Roman"/>
+          <w:b/>
+          <w:bCs/>
+          <w:color w:val="333333"/>
+          <w:sz w:val="40"/>
+          <w:szCs w:val="40"/>
+          <w:shd w:val="clear" w:color="auto" w:fill="FFFFFF"/>
+        </w:rPr>
+        <w:t>hình</w:t>
+      </w:r>
+      <w:proofErr w:type="spellEnd"/>
+      <w:r>
+        <w:rPr>
+          <w:rFonts w:ascii="Times New Roman" w:hAnsi="Times New Roman" w:cs="Times New Roman"/>
+          <w:b/>
+          <w:bCs/>
+          <w:color w:val="333333"/>
+          <w:sz w:val="40"/>
+          <w:szCs w:val="40"/>
+          <w:shd w:val="clear" w:color="auto" w:fill="FFFFFF"/>
+        </w:rPr>
+        <w:t xml:space="preserve"> (polymorphism)</w:t>
+      </w:r>
+      <w:r>
+        <w:rPr>
+          <w:rFonts w:ascii="Times New Roman" w:hAnsi="Times New Roman" w:cs="Times New Roman"/>
+          <w:color w:val="333333"/>
+          <w:sz w:val="40"/>
+          <w:szCs w:val="40"/>
+          <w:shd w:val="clear" w:color="auto" w:fill="FFFFFF"/>
+        </w:rPr>
+        <w:t> </w:t>
+      </w:r>
+      <w:proofErr w:type="spellStart"/>
+      <w:r>
+        <w:rPr>
+          <w:rFonts w:ascii="Times New Roman" w:hAnsi="Times New Roman" w:cs="Times New Roman"/>
+          <w:color w:val="333333"/>
+          <w:sz w:val="40"/>
+          <w:szCs w:val="40"/>
+          <w:shd w:val="clear" w:color="auto" w:fill="FFFFFF"/>
+        </w:rPr>
+        <w:t>nghĩa</w:t>
+      </w:r>
+      <w:proofErr w:type="spellEnd"/>
+      <w:r>
+        <w:rPr>
+          <w:rFonts w:ascii="Times New Roman" w:hAnsi="Times New Roman" w:cs="Times New Roman"/>
+          <w:color w:val="333333"/>
+          <w:sz w:val="40"/>
+          <w:szCs w:val="40"/>
+          <w:shd w:val="clear" w:color="auto" w:fill="FFFFFF"/>
+        </w:rPr>
+        <w:t xml:space="preserve"> </w:t>
+      </w:r>
+      <w:proofErr w:type="spellStart"/>
+      <w:r>
+        <w:rPr>
+          <w:rFonts w:ascii="Times New Roman" w:hAnsi="Times New Roman" w:cs="Times New Roman"/>
+          <w:color w:val="333333"/>
+          <w:sz w:val="40"/>
+          <w:szCs w:val="40"/>
+          <w:shd w:val="clear" w:color="auto" w:fill="FFFFFF"/>
+        </w:rPr>
+        <w:t>là</w:t>
+      </w:r>
+      <w:proofErr w:type="spellEnd"/>
+      <w:r>
+        <w:rPr>
+          <w:rFonts w:ascii="Times New Roman" w:hAnsi="Times New Roman" w:cs="Times New Roman"/>
+          <w:color w:val="333333"/>
+          <w:sz w:val="40"/>
+          <w:szCs w:val="40"/>
+          <w:shd w:val="clear" w:color="auto" w:fill="FFFFFF"/>
+        </w:rPr>
+        <w:t xml:space="preserve"> </w:t>
+      </w:r>
+      <w:proofErr w:type="spellStart"/>
+      <w:r>
+        <w:rPr>
+          <w:rFonts w:ascii="Times New Roman" w:hAnsi="Times New Roman" w:cs="Times New Roman"/>
+          <w:color w:val="333333"/>
+          <w:sz w:val="40"/>
+          <w:szCs w:val="40"/>
+          <w:shd w:val="clear" w:color="auto" w:fill="FFFFFF"/>
+        </w:rPr>
+        <w:t>có</w:t>
+      </w:r>
+      <w:proofErr w:type="spellEnd"/>
+      <w:r>
+        <w:rPr>
+          <w:rFonts w:ascii="Times New Roman" w:hAnsi="Times New Roman" w:cs="Times New Roman"/>
+          <w:color w:val="333333"/>
+          <w:sz w:val="40"/>
+          <w:szCs w:val="40"/>
+          <w:shd w:val="clear" w:color="auto" w:fill="FFFFFF"/>
+        </w:rPr>
+        <w:t xml:space="preserve"> </w:t>
+      </w:r>
+      <w:proofErr w:type="spellStart"/>
+      <w:r>
+        <w:rPr>
+          <w:rFonts w:ascii="Times New Roman" w:hAnsi="Times New Roman" w:cs="Times New Roman"/>
+          <w:color w:val="333333"/>
+          <w:sz w:val="40"/>
+          <w:szCs w:val="40"/>
+          <w:shd w:val="clear" w:color="auto" w:fill="FFFFFF"/>
+        </w:rPr>
+        <w:t>nhiều</w:t>
+      </w:r>
+      <w:proofErr w:type="spellEnd"/>
+      <w:r>
+        <w:rPr>
+          <w:rFonts w:ascii="Times New Roman" w:hAnsi="Times New Roman" w:cs="Times New Roman"/>
+          <w:color w:val="333333"/>
+          <w:sz w:val="40"/>
+          <w:szCs w:val="40"/>
+          <w:shd w:val="clear" w:color="auto" w:fill="FFFFFF"/>
+        </w:rPr>
+        <w:t xml:space="preserve"> </w:t>
+      </w:r>
+      <w:proofErr w:type="spellStart"/>
+      <w:r>
+        <w:rPr>
+          <w:rFonts w:ascii="Times New Roman" w:hAnsi="Times New Roman" w:cs="Times New Roman"/>
+          <w:color w:val="333333"/>
+          <w:sz w:val="40"/>
+          <w:szCs w:val="40"/>
+          <w:shd w:val="clear" w:color="auto" w:fill="FFFFFF"/>
+        </w:rPr>
+        <w:t>hình</w:t>
+      </w:r>
+      <w:proofErr w:type="spellEnd"/>
+      <w:r>
+        <w:rPr>
+          <w:rFonts w:ascii="Times New Roman" w:hAnsi="Times New Roman" w:cs="Times New Roman"/>
+          <w:color w:val="333333"/>
+          <w:sz w:val="40"/>
+          <w:szCs w:val="40"/>
+          <w:shd w:val="clear" w:color="auto" w:fill="FFFFFF"/>
+        </w:rPr>
+        <w:t xml:space="preserve"> </w:t>
+      </w:r>
+      <w:proofErr w:type="spellStart"/>
+      <w:r>
+        <w:rPr>
+          <w:rFonts w:ascii="Times New Roman" w:hAnsi="Times New Roman" w:cs="Times New Roman"/>
+          <w:color w:val="333333"/>
+          <w:sz w:val="40"/>
+          <w:szCs w:val="40"/>
+          <w:shd w:val="clear" w:color="auto" w:fill="FFFFFF"/>
+        </w:rPr>
+        <w:t>thái</w:t>
+      </w:r>
+      <w:proofErr w:type="spellEnd"/>
+      <w:r>
+        <w:rPr>
+          <w:rFonts w:ascii="Times New Roman" w:hAnsi="Times New Roman" w:cs="Times New Roman"/>
+          <w:color w:val="333333"/>
+          <w:sz w:val="40"/>
+          <w:szCs w:val="40"/>
+          <w:shd w:val="clear" w:color="auto" w:fill="FFFFFF"/>
+        </w:rPr>
+        <w:t xml:space="preserve"> </w:t>
+      </w:r>
+      <w:proofErr w:type="spellStart"/>
+      <w:r>
+        <w:rPr>
+          <w:rFonts w:ascii="Times New Roman" w:hAnsi="Times New Roman" w:cs="Times New Roman"/>
+          <w:color w:val="333333"/>
+          <w:sz w:val="40"/>
+          <w:szCs w:val="40"/>
+          <w:shd w:val="clear" w:color="auto" w:fill="FFFFFF"/>
+        </w:rPr>
+        <w:t>khác</w:t>
+      </w:r>
+      <w:proofErr w:type="spellEnd"/>
+      <w:r>
+        <w:rPr>
+          <w:rFonts w:ascii="Times New Roman" w:hAnsi="Times New Roman" w:cs="Times New Roman"/>
+          <w:color w:val="333333"/>
+          <w:sz w:val="40"/>
+          <w:szCs w:val="40"/>
+          <w:shd w:val="clear" w:color="auto" w:fill="FFFFFF"/>
+        </w:rPr>
+        <w:t xml:space="preserve"> </w:t>
+      </w:r>
+      <w:proofErr w:type="spellStart"/>
+      <w:r>
+        <w:rPr>
+          <w:rFonts w:ascii="Times New Roman" w:hAnsi="Times New Roman" w:cs="Times New Roman"/>
+          <w:color w:val="333333"/>
+          <w:sz w:val="40"/>
+          <w:szCs w:val="40"/>
+          <w:shd w:val="clear" w:color="auto" w:fill="FFFFFF"/>
+        </w:rPr>
+        <w:t>nhau</w:t>
+      </w:r>
+      <w:proofErr w:type="spellEnd"/>
+      <w:r>
+        <w:rPr>
+          <w:rFonts w:ascii="Times New Roman" w:hAnsi="Times New Roman" w:cs="Times New Roman"/>
+          <w:color w:val="333333"/>
+          <w:sz w:val="40"/>
+          <w:szCs w:val="40"/>
+          <w:shd w:val="clear" w:color="auto" w:fill="FFFFFF"/>
+        </w:rPr>
+        <w:t xml:space="preserve">. </w:t>
+      </w:r>
+      <w:proofErr w:type="spellStart"/>
+      <w:r>
+        <w:rPr>
+          <w:rFonts w:ascii="Times New Roman" w:hAnsi="Times New Roman" w:cs="Times New Roman"/>
+          <w:color w:val="333333"/>
+          <w:sz w:val="40"/>
+          <w:szCs w:val="40"/>
+          <w:shd w:val="clear" w:color="auto" w:fill="FFFFFF"/>
+        </w:rPr>
+        <w:t>Tiêu</w:t>
+      </w:r>
+      <w:proofErr w:type="spellEnd"/>
+      <w:r>
+        <w:rPr>
+          <w:rFonts w:ascii="Times New Roman" w:hAnsi="Times New Roman" w:cs="Times New Roman"/>
+          <w:color w:val="333333"/>
+          <w:sz w:val="40"/>
+          <w:szCs w:val="40"/>
+          <w:shd w:val="clear" w:color="auto" w:fill="FFFFFF"/>
+        </w:rPr>
+        <w:t xml:space="preserve"> </w:t>
+      </w:r>
+      <w:proofErr w:type="spellStart"/>
+      <w:r>
+        <w:rPr>
+          <w:rFonts w:ascii="Times New Roman" w:hAnsi="Times New Roman" w:cs="Times New Roman"/>
+          <w:color w:val="333333"/>
+          <w:sz w:val="40"/>
+          <w:szCs w:val="40"/>
+          <w:shd w:val="clear" w:color="auto" w:fill="FFFFFF"/>
+        </w:rPr>
+        <w:t>biểu</w:t>
+      </w:r>
+      <w:proofErr w:type="spellEnd"/>
+      <w:r>
+        <w:rPr>
+          <w:rFonts w:ascii="Times New Roman" w:hAnsi="Times New Roman" w:cs="Times New Roman"/>
+          <w:color w:val="333333"/>
+          <w:sz w:val="40"/>
+          <w:szCs w:val="40"/>
+          <w:shd w:val="clear" w:color="auto" w:fill="FFFFFF"/>
+        </w:rPr>
+        <w:t xml:space="preserve"> </w:t>
+      </w:r>
+      <w:proofErr w:type="spellStart"/>
+      <w:r>
+        <w:rPr>
+          <w:rFonts w:ascii="Times New Roman" w:hAnsi="Times New Roman" w:cs="Times New Roman"/>
+          <w:color w:val="333333"/>
+          <w:sz w:val="40"/>
+          <w:szCs w:val="40"/>
+          <w:shd w:val="clear" w:color="auto" w:fill="FFFFFF"/>
+        </w:rPr>
+        <w:t>là</w:t>
+      </w:r>
+      <w:proofErr w:type="spellEnd"/>
+      <w:r>
+        <w:rPr>
+          <w:rFonts w:ascii="Times New Roman" w:hAnsi="Times New Roman" w:cs="Times New Roman"/>
+          <w:color w:val="333333"/>
+          <w:sz w:val="40"/>
+          <w:szCs w:val="40"/>
+          <w:shd w:val="clear" w:color="auto" w:fill="FFFFFF"/>
+        </w:rPr>
+        <w:t>, </w:t>
+      </w:r>
+      <w:proofErr w:type="spellStart"/>
+      <w:r>
+        <w:rPr>
+          <w:rStyle w:val="Strong"/>
+          <w:rFonts w:ascii="Times New Roman" w:hAnsi="Times New Roman" w:cs="Times New Roman"/>
+          <w:color w:val="333333"/>
+          <w:sz w:val="40"/>
+          <w:szCs w:val="40"/>
+          <w:shd w:val="clear" w:color="auto" w:fill="FFFFFF"/>
+        </w:rPr>
+        <w:t>đa</w:t>
+      </w:r>
+      <w:proofErr w:type="spellEnd"/>
+      <w:r>
+        <w:rPr>
+          <w:rStyle w:val="Strong"/>
+          <w:rFonts w:ascii="Times New Roman" w:hAnsi="Times New Roman" w:cs="Times New Roman"/>
+          <w:color w:val="333333"/>
+          <w:sz w:val="40"/>
+          <w:szCs w:val="40"/>
+          <w:shd w:val="clear" w:color="auto" w:fill="FFFFFF"/>
+        </w:rPr>
+        <w:t xml:space="preserve"> </w:t>
+      </w:r>
+      <w:proofErr w:type="spellStart"/>
+      <w:r>
+        <w:rPr>
+          <w:rStyle w:val="Strong"/>
+          <w:rFonts w:ascii="Times New Roman" w:hAnsi="Times New Roman" w:cs="Times New Roman"/>
+          <w:color w:val="333333"/>
+          <w:sz w:val="40"/>
+          <w:szCs w:val="40"/>
+          <w:shd w:val="clear" w:color="auto" w:fill="FFFFFF"/>
+        </w:rPr>
+        <w:t>hình</w:t>
+      </w:r>
+      <w:proofErr w:type="spellEnd"/>
+      <w:r>
+        <w:rPr>
+          <w:rFonts w:ascii="Times New Roman" w:hAnsi="Times New Roman" w:cs="Times New Roman"/>
+          <w:color w:val="333333"/>
+          <w:sz w:val="40"/>
+          <w:szCs w:val="40"/>
+          <w:shd w:val="clear" w:color="auto" w:fill="FFFFFF"/>
+        </w:rPr>
+        <w:t> </w:t>
+      </w:r>
+      <w:proofErr w:type="spellStart"/>
+      <w:r>
+        <w:rPr>
+          <w:rFonts w:ascii="Times New Roman" w:hAnsi="Times New Roman" w:cs="Times New Roman"/>
+          <w:color w:val="333333"/>
+          <w:sz w:val="40"/>
+          <w:szCs w:val="40"/>
+          <w:shd w:val="clear" w:color="auto" w:fill="FFFFFF"/>
+        </w:rPr>
+        <w:t>xuất</w:t>
+      </w:r>
+      <w:proofErr w:type="spellEnd"/>
+      <w:r>
+        <w:rPr>
+          <w:rFonts w:ascii="Times New Roman" w:hAnsi="Times New Roman" w:cs="Times New Roman"/>
+          <w:color w:val="333333"/>
+          <w:sz w:val="40"/>
+          <w:szCs w:val="40"/>
+          <w:shd w:val="clear" w:color="auto" w:fill="FFFFFF"/>
+        </w:rPr>
+        <w:t xml:space="preserve"> </w:t>
+      </w:r>
+      <w:proofErr w:type="spellStart"/>
+      <w:r>
+        <w:rPr>
+          <w:rFonts w:ascii="Times New Roman" w:hAnsi="Times New Roman" w:cs="Times New Roman"/>
+          <w:color w:val="333333"/>
+          <w:sz w:val="40"/>
+          <w:szCs w:val="40"/>
+          <w:shd w:val="clear" w:color="auto" w:fill="FFFFFF"/>
+        </w:rPr>
+        <w:t>hiện</w:t>
+      </w:r>
+      <w:proofErr w:type="spellEnd"/>
+      <w:r>
+        <w:rPr>
+          <w:rFonts w:ascii="Times New Roman" w:hAnsi="Times New Roman" w:cs="Times New Roman"/>
+          <w:color w:val="333333"/>
+          <w:sz w:val="40"/>
+          <w:szCs w:val="40"/>
+          <w:shd w:val="clear" w:color="auto" w:fill="FFFFFF"/>
+        </w:rPr>
+        <w:t xml:space="preserve"> </w:t>
+      </w:r>
+      <w:proofErr w:type="spellStart"/>
+      <w:r>
+        <w:rPr>
+          <w:rFonts w:ascii="Times New Roman" w:hAnsi="Times New Roman" w:cs="Times New Roman"/>
+          <w:color w:val="333333"/>
+          <w:sz w:val="40"/>
+          <w:szCs w:val="40"/>
+          <w:shd w:val="clear" w:color="auto" w:fill="FFFFFF"/>
+        </w:rPr>
+        <w:t>khi</w:t>
+      </w:r>
+      <w:proofErr w:type="spellEnd"/>
+      <w:r>
+        <w:rPr>
+          <w:rFonts w:ascii="Times New Roman" w:hAnsi="Times New Roman" w:cs="Times New Roman"/>
+          <w:color w:val="333333"/>
+          <w:sz w:val="40"/>
+          <w:szCs w:val="40"/>
+          <w:shd w:val="clear" w:color="auto" w:fill="FFFFFF"/>
+        </w:rPr>
+        <w:t xml:space="preserve"> </w:t>
+      </w:r>
+      <w:proofErr w:type="spellStart"/>
+      <w:r>
+        <w:rPr>
+          <w:rFonts w:ascii="Times New Roman" w:hAnsi="Times New Roman" w:cs="Times New Roman"/>
+          <w:color w:val="333333"/>
+          <w:sz w:val="40"/>
+          <w:szCs w:val="40"/>
+          <w:shd w:val="clear" w:color="auto" w:fill="FFFFFF"/>
+        </w:rPr>
+        <w:t>có</w:t>
+      </w:r>
+      <w:proofErr w:type="spellEnd"/>
+      <w:r>
+        <w:rPr>
+          <w:rFonts w:ascii="Times New Roman" w:hAnsi="Times New Roman" w:cs="Times New Roman"/>
+          <w:color w:val="333333"/>
+          <w:sz w:val="40"/>
+          <w:szCs w:val="40"/>
+          <w:shd w:val="clear" w:color="auto" w:fill="FFFFFF"/>
+        </w:rPr>
+        <w:t xml:space="preserve"> </w:t>
+      </w:r>
+      <w:proofErr w:type="spellStart"/>
+      <w:r>
+        <w:rPr>
+          <w:rFonts w:ascii="Times New Roman" w:hAnsi="Times New Roman" w:cs="Times New Roman"/>
+          <w:color w:val="333333"/>
+          <w:sz w:val="40"/>
+          <w:szCs w:val="40"/>
+          <w:shd w:val="clear" w:color="auto" w:fill="FFFFFF"/>
+        </w:rPr>
+        <w:t>một</w:t>
+      </w:r>
+      <w:proofErr w:type="spellEnd"/>
+      <w:r>
+        <w:rPr>
+          <w:rFonts w:ascii="Times New Roman" w:hAnsi="Times New Roman" w:cs="Times New Roman"/>
+          <w:color w:val="333333"/>
+          <w:sz w:val="40"/>
+          <w:szCs w:val="40"/>
+          <w:shd w:val="clear" w:color="auto" w:fill="FFFFFF"/>
+        </w:rPr>
+        <w:t xml:space="preserve"> </w:t>
+      </w:r>
+      <w:proofErr w:type="spellStart"/>
+      <w:r>
+        <w:rPr>
+          <w:rFonts w:ascii="Times New Roman" w:hAnsi="Times New Roman" w:cs="Times New Roman"/>
+          <w:color w:val="333333"/>
+          <w:sz w:val="40"/>
+          <w:szCs w:val="40"/>
+          <w:shd w:val="clear" w:color="auto" w:fill="FFFFFF"/>
+        </w:rPr>
+        <w:t>cấu</w:t>
+      </w:r>
+      <w:proofErr w:type="spellEnd"/>
+      <w:r>
+        <w:rPr>
+          <w:rFonts w:ascii="Times New Roman" w:hAnsi="Times New Roman" w:cs="Times New Roman"/>
+          <w:color w:val="333333"/>
+          <w:sz w:val="40"/>
+          <w:szCs w:val="40"/>
+          <w:shd w:val="clear" w:color="auto" w:fill="FFFFFF"/>
+        </w:rPr>
+        <w:t xml:space="preserve"> </w:t>
+      </w:r>
+      <w:proofErr w:type="spellStart"/>
+      <w:r>
+        <w:rPr>
+          <w:rFonts w:ascii="Times New Roman" w:hAnsi="Times New Roman" w:cs="Times New Roman"/>
+          <w:color w:val="333333"/>
+          <w:sz w:val="40"/>
+          <w:szCs w:val="40"/>
+          <w:shd w:val="clear" w:color="auto" w:fill="FFFFFF"/>
+        </w:rPr>
+        <w:t>trúc</w:t>
+      </w:r>
+      <w:proofErr w:type="spellEnd"/>
+      <w:r>
+        <w:rPr>
+          <w:rFonts w:ascii="Times New Roman" w:hAnsi="Times New Roman" w:cs="Times New Roman"/>
+          <w:color w:val="333333"/>
+          <w:sz w:val="40"/>
+          <w:szCs w:val="40"/>
+          <w:shd w:val="clear" w:color="auto" w:fill="FFFFFF"/>
+        </w:rPr>
+        <w:t xml:space="preserve"> </w:t>
+      </w:r>
+      <w:proofErr w:type="spellStart"/>
+      <w:r>
+        <w:rPr>
+          <w:rFonts w:ascii="Times New Roman" w:hAnsi="Times New Roman" w:cs="Times New Roman"/>
+          <w:color w:val="333333"/>
+          <w:sz w:val="40"/>
+          <w:szCs w:val="40"/>
+          <w:shd w:val="clear" w:color="auto" w:fill="FFFFFF"/>
+        </w:rPr>
+        <w:t>cấp</w:t>
+      </w:r>
+      <w:proofErr w:type="spellEnd"/>
+      <w:r>
+        <w:rPr>
+          <w:rFonts w:ascii="Times New Roman" w:hAnsi="Times New Roman" w:cs="Times New Roman"/>
+          <w:color w:val="333333"/>
+          <w:sz w:val="40"/>
+          <w:szCs w:val="40"/>
+          <w:shd w:val="clear" w:color="auto" w:fill="FFFFFF"/>
+        </w:rPr>
+        <w:t xml:space="preserve"> </w:t>
+      </w:r>
+      <w:proofErr w:type="spellStart"/>
+      <w:r>
+        <w:rPr>
+          <w:rFonts w:ascii="Times New Roman" w:hAnsi="Times New Roman" w:cs="Times New Roman"/>
+          <w:color w:val="333333"/>
+          <w:sz w:val="40"/>
+          <w:szCs w:val="40"/>
+          <w:shd w:val="clear" w:color="auto" w:fill="FFFFFF"/>
+        </w:rPr>
+        <w:t>bậc</w:t>
+      </w:r>
+      <w:proofErr w:type="spellEnd"/>
+      <w:r>
+        <w:rPr>
+          <w:rFonts w:ascii="Times New Roman" w:hAnsi="Times New Roman" w:cs="Times New Roman"/>
+          <w:color w:val="333333"/>
+          <w:sz w:val="40"/>
+          <w:szCs w:val="40"/>
+          <w:shd w:val="clear" w:color="auto" w:fill="FFFFFF"/>
+        </w:rPr>
+        <w:t xml:space="preserve"> </w:t>
+      </w:r>
+      <w:proofErr w:type="spellStart"/>
+      <w:r>
+        <w:rPr>
+          <w:rFonts w:ascii="Times New Roman" w:hAnsi="Times New Roman" w:cs="Times New Roman"/>
+          <w:color w:val="333333"/>
+          <w:sz w:val="40"/>
+          <w:szCs w:val="40"/>
+          <w:shd w:val="clear" w:color="auto" w:fill="FFFFFF"/>
+        </w:rPr>
+        <w:t>của</w:t>
+      </w:r>
+      <w:proofErr w:type="spellEnd"/>
+      <w:r>
+        <w:rPr>
+          <w:rFonts w:ascii="Times New Roman" w:hAnsi="Times New Roman" w:cs="Times New Roman"/>
+          <w:color w:val="333333"/>
+          <w:sz w:val="40"/>
+          <w:szCs w:val="40"/>
+          <w:shd w:val="clear" w:color="auto" w:fill="FFFFFF"/>
+        </w:rPr>
+        <w:t xml:space="preserve"> </w:t>
+      </w:r>
+      <w:proofErr w:type="spellStart"/>
+      <w:r>
+        <w:rPr>
+          <w:rFonts w:ascii="Times New Roman" w:hAnsi="Times New Roman" w:cs="Times New Roman"/>
+          <w:color w:val="333333"/>
+          <w:sz w:val="40"/>
+          <w:szCs w:val="40"/>
+          <w:shd w:val="clear" w:color="auto" w:fill="FFFFFF"/>
+        </w:rPr>
+        <w:t>các</w:t>
+      </w:r>
+      <w:proofErr w:type="spellEnd"/>
+      <w:r>
+        <w:rPr>
+          <w:rFonts w:ascii="Times New Roman" w:hAnsi="Times New Roman" w:cs="Times New Roman"/>
+          <w:color w:val="333333"/>
+          <w:sz w:val="40"/>
+          <w:szCs w:val="40"/>
+          <w:shd w:val="clear" w:color="auto" w:fill="FFFFFF"/>
+        </w:rPr>
+        <w:t xml:space="preserve"> </w:t>
+      </w:r>
+      <w:proofErr w:type="spellStart"/>
+      <w:r>
+        <w:rPr>
+          <w:rFonts w:ascii="Times New Roman" w:hAnsi="Times New Roman" w:cs="Times New Roman"/>
+          <w:color w:val="333333"/>
+          <w:sz w:val="40"/>
+          <w:szCs w:val="40"/>
+          <w:shd w:val="clear" w:color="auto" w:fill="FFFFFF"/>
+        </w:rPr>
+        <w:t>lớp</w:t>
+      </w:r>
+      <w:proofErr w:type="spellEnd"/>
+      <w:r>
+        <w:rPr>
+          <w:rFonts w:ascii="Times New Roman" w:hAnsi="Times New Roman" w:cs="Times New Roman"/>
+          <w:color w:val="333333"/>
+          <w:sz w:val="40"/>
+          <w:szCs w:val="40"/>
+          <w:shd w:val="clear" w:color="auto" w:fill="FFFFFF"/>
+        </w:rPr>
+        <w:t xml:space="preserve"> </w:t>
+      </w:r>
+      <w:proofErr w:type="spellStart"/>
+      <w:r>
+        <w:rPr>
+          <w:rFonts w:ascii="Times New Roman" w:hAnsi="Times New Roman" w:cs="Times New Roman"/>
+          <w:color w:val="333333"/>
+          <w:sz w:val="40"/>
+          <w:szCs w:val="40"/>
+          <w:shd w:val="clear" w:color="auto" w:fill="FFFFFF"/>
+        </w:rPr>
+        <w:t>và</w:t>
+      </w:r>
+      <w:proofErr w:type="spellEnd"/>
+      <w:r>
+        <w:rPr>
+          <w:rFonts w:ascii="Times New Roman" w:hAnsi="Times New Roman" w:cs="Times New Roman"/>
+          <w:color w:val="333333"/>
+          <w:sz w:val="40"/>
+          <w:szCs w:val="40"/>
+          <w:shd w:val="clear" w:color="auto" w:fill="FFFFFF"/>
+        </w:rPr>
+        <w:t xml:space="preserve"> </w:t>
+      </w:r>
+      <w:proofErr w:type="spellStart"/>
+      <w:r>
+        <w:rPr>
+          <w:rFonts w:ascii="Times New Roman" w:hAnsi="Times New Roman" w:cs="Times New Roman"/>
+          <w:color w:val="333333"/>
+          <w:sz w:val="40"/>
+          <w:szCs w:val="40"/>
+          <w:shd w:val="clear" w:color="auto" w:fill="FFFFFF"/>
+        </w:rPr>
+        <w:t>chúng</w:t>
+      </w:r>
+      <w:proofErr w:type="spellEnd"/>
+      <w:r>
+        <w:rPr>
+          <w:rFonts w:ascii="Times New Roman" w:hAnsi="Times New Roman" w:cs="Times New Roman"/>
+          <w:color w:val="333333"/>
+          <w:sz w:val="40"/>
+          <w:szCs w:val="40"/>
+          <w:shd w:val="clear" w:color="auto" w:fill="FFFFFF"/>
+        </w:rPr>
+        <w:t xml:space="preserve"> </w:t>
+      </w:r>
+      <w:proofErr w:type="spellStart"/>
+      <w:r>
+        <w:rPr>
+          <w:rFonts w:ascii="Times New Roman" w:hAnsi="Times New Roman" w:cs="Times New Roman"/>
+          <w:color w:val="333333"/>
+          <w:sz w:val="40"/>
+          <w:szCs w:val="40"/>
+          <w:shd w:val="clear" w:color="auto" w:fill="FFFFFF"/>
+        </w:rPr>
+        <w:t>liên</w:t>
+      </w:r>
+      <w:proofErr w:type="spellEnd"/>
+      <w:r>
+        <w:rPr>
+          <w:rFonts w:ascii="Times New Roman" w:hAnsi="Times New Roman" w:cs="Times New Roman"/>
+          <w:color w:val="333333"/>
+          <w:sz w:val="40"/>
+          <w:szCs w:val="40"/>
+          <w:shd w:val="clear" w:color="auto" w:fill="FFFFFF"/>
+        </w:rPr>
+        <w:t xml:space="preserve"> </w:t>
+      </w:r>
+      <w:proofErr w:type="spellStart"/>
+      <w:r>
+        <w:rPr>
+          <w:rFonts w:ascii="Times New Roman" w:hAnsi="Times New Roman" w:cs="Times New Roman"/>
+          <w:color w:val="333333"/>
+          <w:sz w:val="40"/>
+          <w:szCs w:val="40"/>
+          <w:shd w:val="clear" w:color="auto" w:fill="FFFFFF"/>
+        </w:rPr>
+        <w:t>quan</w:t>
+      </w:r>
+      <w:proofErr w:type="spellEnd"/>
+      <w:r>
+        <w:rPr>
+          <w:rFonts w:ascii="Times New Roman" w:hAnsi="Times New Roman" w:cs="Times New Roman"/>
+          <w:color w:val="333333"/>
+          <w:sz w:val="40"/>
+          <w:szCs w:val="40"/>
+          <w:shd w:val="clear" w:color="auto" w:fill="FFFFFF"/>
+        </w:rPr>
+        <w:t xml:space="preserve"> </w:t>
+      </w:r>
+      <w:proofErr w:type="spellStart"/>
+      <w:r>
+        <w:rPr>
+          <w:rFonts w:ascii="Times New Roman" w:hAnsi="Times New Roman" w:cs="Times New Roman"/>
+          <w:color w:val="333333"/>
+          <w:sz w:val="40"/>
+          <w:szCs w:val="40"/>
+          <w:shd w:val="clear" w:color="auto" w:fill="FFFFFF"/>
+        </w:rPr>
+        <w:t>với</w:t>
+      </w:r>
+      <w:proofErr w:type="spellEnd"/>
+      <w:r>
+        <w:rPr>
+          <w:rFonts w:ascii="Times New Roman" w:hAnsi="Times New Roman" w:cs="Times New Roman"/>
+          <w:color w:val="333333"/>
+          <w:sz w:val="40"/>
+          <w:szCs w:val="40"/>
+          <w:shd w:val="clear" w:color="auto" w:fill="FFFFFF"/>
+        </w:rPr>
+        <w:t xml:space="preserve"> </w:t>
+      </w:r>
+      <w:proofErr w:type="spellStart"/>
+      <w:r>
+        <w:rPr>
+          <w:rFonts w:ascii="Times New Roman" w:hAnsi="Times New Roman" w:cs="Times New Roman"/>
+          <w:color w:val="333333"/>
+          <w:sz w:val="40"/>
+          <w:szCs w:val="40"/>
+          <w:shd w:val="clear" w:color="auto" w:fill="FFFFFF"/>
+        </w:rPr>
+        <w:t>nhau</w:t>
+      </w:r>
+      <w:proofErr w:type="spellEnd"/>
+      <w:r>
+        <w:rPr>
+          <w:rFonts w:ascii="Times New Roman" w:hAnsi="Times New Roman" w:cs="Times New Roman"/>
+          <w:color w:val="333333"/>
+          <w:sz w:val="40"/>
+          <w:szCs w:val="40"/>
+          <w:shd w:val="clear" w:color="auto" w:fill="FFFFFF"/>
+        </w:rPr>
+        <w:t xml:space="preserve"> </w:t>
+      </w:r>
+      <w:proofErr w:type="spellStart"/>
+      <w:r>
+        <w:rPr>
+          <w:rFonts w:ascii="Times New Roman" w:hAnsi="Times New Roman" w:cs="Times New Roman"/>
+          <w:color w:val="333333"/>
+          <w:sz w:val="40"/>
+          <w:szCs w:val="40"/>
+          <w:shd w:val="clear" w:color="auto" w:fill="FFFFFF"/>
+        </w:rPr>
+        <w:t>bởi</w:t>
+      </w:r>
+      <w:proofErr w:type="spellEnd"/>
+      <w:r>
+        <w:rPr>
+          <w:rFonts w:ascii="Times New Roman" w:hAnsi="Times New Roman" w:cs="Times New Roman"/>
+          <w:color w:val="333333"/>
+          <w:sz w:val="40"/>
+          <w:szCs w:val="40"/>
+          <w:shd w:val="clear" w:color="auto" w:fill="FFFFFF"/>
+        </w:rPr>
+        <w:t xml:space="preserve"> </w:t>
+      </w:r>
+      <w:proofErr w:type="spellStart"/>
+      <w:r>
+        <w:rPr>
+          <w:rFonts w:ascii="Times New Roman" w:hAnsi="Times New Roman" w:cs="Times New Roman"/>
+          <w:color w:val="333333"/>
+          <w:sz w:val="40"/>
+          <w:szCs w:val="40"/>
+          <w:shd w:val="clear" w:color="auto" w:fill="FFFFFF"/>
+        </w:rPr>
+        <w:t>tính</w:t>
+      </w:r>
+      <w:proofErr w:type="spellEnd"/>
+      <w:r>
+        <w:rPr>
+          <w:rFonts w:ascii="Times New Roman" w:hAnsi="Times New Roman" w:cs="Times New Roman"/>
+          <w:color w:val="333333"/>
+          <w:sz w:val="40"/>
+          <w:szCs w:val="40"/>
+          <w:shd w:val="clear" w:color="auto" w:fill="FFFFFF"/>
+        </w:rPr>
+        <w:t xml:space="preserve"> </w:t>
+      </w:r>
+      <w:proofErr w:type="spellStart"/>
+      <w:r>
+        <w:rPr>
+          <w:rFonts w:ascii="Times New Roman" w:hAnsi="Times New Roman" w:cs="Times New Roman"/>
+          <w:color w:val="333333"/>
+          <w:sz w:val="40"/>
+          <w:szCs w:val="40"/>
+          <w:shd w:val="clear" w:color="auto" w:fill="FFFFFF"/>
+        </w:rPr>
+        <w:t>kế</w:t>
+      </w:r>
+      <w:proofErr w:type="spellEnd"/>
+      <w:r>
+        <w:rPr>
+          <w:rFonts w:ascii="Times New Roman" w:hAnsi="Times New Roman" w:cs="Times New Roman"/>
+          <w:color w:val="333333"/>
+          <w:sz w:val="40"/>
+          <w:szCs w:val="40"/>
+          <w:shd w:val="clear" w:color="auto" w:fill="FFFFFF"/>
+        </w:rPr>
+        <w:t xml:space="preserve"> </w:t>
+      </w:r>
+      <w:proofErr w:type="spellStart"/>
+      <w:r>
+        <w:rPr>
+          <w:rFonts w:ascii="Times New Roman" w:hAnsi="Times New Roman" w:cs="Times New Roman"/>
+          <w:color w:val="333333"/>
+          <w:sz w:val="40"/>
+          <w:szCs w:val="40"/>
+          <w:shd w:val="clear" w:color="auto" w:fill="FFFFFF"/>
+        </w:rPr>
+        <w:t>thừa</w:t>
+      </w:r>
+      <w:proofErr w:type="spellEnd"/>
+      <w:r>
+        <w:rPr>
+          <w:rFonts w:ascii="Times New Roman" w:hAnsi="Times New Roman" w:cs="Times New Roman"/>
+          <w:color w:val="333333"/>
+          <w:sz w:val="40"/>
+          <w:szCs w:val="40"/>
+          <w:shd w:val="clear" w:color="auto" w:fill="FFFFFF"/>
+        </w:rPr>
+        <w:t>.</w:t>
       </w:r>
     </w:p>
     <w:sectPr>
@@ -1037,6 +4790,17 @@
     <w:basedOn w:val="DefaultParagraphFont"/>
     <w:rsid w:val="00F847CA"/>
   </w:style>
+  <w:style w:type="character" w:styleId="Strong">
+    <w:name w:val="Strong"/>
+    <w:basedOn w:val="DefaultParagraphFont"/>
+    <w:uiPriority w:val="22"/>
+    <w:qFormat/>
+    <w:rsid w:val="00293A7F"/>
+    <w:rPr>
+      <w:b/>
+      <w:bCs/>
+    </w:rPr>
+  </w:style>
 </w:styles>
 </file>
 

</xml_diff>